<commit_message>
2021 values treated differently
</commit_message>
<xml_diff>
--- a/q2_word.docx
+++ b/q2_word.docx
@@ -827,53 +827,6 @@
       <w:pPr>
         <w:pStyle w:val="BodyText"/>
       </w:pPr>
-    </w:p>
-    <w:p>
-      <w:pPr>
-        <w:pStyle w:val="BodyText"/>
-      </w:pPr>
-      <w:r>
-        <w:rPr>
-          <w:rStyle w:val="VerbatimChar"/>
-        </w:rPr>
-        <w:t xml:space="preserve">summarise()</w:t>
-      </w:r>
-      <w:r>
-        <w:t xml:space="preserve"> </w:t>
-      </w:r>
-      <w:r>
-        <w:t xml:space="preserve">has grouped output by</w:t>
-      </w:r>
-      <w:r>
-        <w:t xml:space="preserve"> </w:t>
-      </w:r>
-      <w:r>
-        <w:t xml:space="preserve">‘</w:t>
-      </w:r>
-      <w:r>
-        <w:t xml:space="preserve">quarter</w:t>
-      </w:r>
-      <w:r>
-        <w:t xml:space="preserve">’</w:t>
-      </w:r>
-      <w:r>
-        <w:t xml:space="preserve">. You can override using the</w:t>
-      </w:r>
-      <w:r>
-        <w:t xml:space="preserve"> </w:t>
-      </w:r>
-      <w:r>
-        <w:rPr>
-          <w:rStyle w:val="VerbatimChar"/>
-        </w:rPr>
-        <w:t xml:space="preserve">.groups</w:t>
-      </w:r>
-      <w:r>
-        <w:t xml:space="preserve"> </w:t>
-      </w:r>
-      <w:r>
-        <w:t xml:space="preserve">argument.</w:t>
-      </w:r>
     </w:p>
     <w:p>
       <w:pPr>
@@ -4685,7 +4638,7 @@
         <w:pStyle w:val="FirstParagraph"/>
       </w:pPr>
       <w:r>
-        <w:t xml:space="preserve">The first grey line below shows the the approval of the IERP in June 2021 and the red line shows the start of 2022.</w:t>
+        <w:t xml:space="preserve">The dotted red line shows the end of Q1 and the dotted blue line shows the end of Q2. The thick line in grey shows the progress in 2021 for the same activity. It is observed that food distributions in 2022 greatly outpaced those in 2021. The same is also true for cash/work for food/assets and crop, vegetable and seed kits.</w:t>
       </w:r>
     </w:p>
     <w:p>
@@ -4734,9 +4687,11 @@
           </wp:inline>
         </w:drawing>
       </w:r>
-      <w:r>
-        <w:t xml:space="preserve"> </w:t>
-      </w:r>
+    </w:p>
+    <w:p>
+      <w:pPr>
+        <w:pStyle w:val="BodyText"/>
+      </w:pPr>
     </w:p>
     <w:p>
       <w:pPr>
@@ -9547,7 +9502,7 @@
         <w:pStyle w:val="FirstParagraph"/>
       </w:pPr>
       <w:r>
-        <w:t xml:space="preserve">Organisations such as 9693, 1206, 5440, 9566 and 6197 have implemented all or almost all their activities in 2022.</w:t>
+        <w:t xml:space="preserve">Organisations 6197, 2690 and 5722 have implemented the majority of their activities in the second quarter of 2022. The thick grey line shows an organisation’s progress from last year.</w:t>
       </w:r>
     </w:p>
     <w:p>
@@ -9622,6 +9577,53 @@
     </w:p>
     <w:p>
       <w:pPr>
+        <w:pStyle w:val="BodyText"/>
+      </w:pPr>
+      <w:r>
+        <w:rPr>
+          <w:rStyle w:val="VerbatimChar"/>
+        </w:rPr>
+        <w:t xml:space="preserve">summarise()</w:t>
+      </w:r>
+      <w:r>
+        <w:t xml:space="preserve"> </w:t>
+      </w:r>
+      <w:r>
+        <w:t xml:space="preserve">has grouped output by</w:t>
+      </w:r>
+      <w:r>
+        <w:t xml:space="preserve"> </w:t>
+      </w:r>
+      <w:r>
+        <w:t xml:space="preserve">‘</w:t>
+      </w:r>
+      <w:r>
+        <w:t xml:space="preserve">org_code</w:t>
+      </w:r>
+      <w:r>
+        <w:t xml:space="preserve">’</w:t>
+      </w:r>
+      <w:r>
+        <w:t xml:space="preserve">. You can override using the</w:t>
+      </w:r>
+      <w:r>
+        <w:t xml:space="preserve"> </w:t>
+      </w:r>
+      <w:r>
+        <w:rPr>
+          <w:rStyle w:val="VerbatimChar"/>
+        </w:rPr>
+        <w:t xml:space="preserve">.groups</w:t>
+      </w:r>
+      <w:r>
+        <w:t xml:space="preserve"> </w:t>
+      </w:r>
+      <w:r>
+        <w:t xml:space="preserve">argument.</w:t>
+      </w:r>
+    </w:p>
+    <w:p>
+      <w:pPr>
         <w:pStyle w:val="TableCaption"/>
       </w:pPr>
       <w:r>
@@ -9631,16 +9633,16 @@
     <w:tbl>
       <w:tblPr>
         <w:tblStyle w:val="Table"/>
-        <w:tblW w:type="pct" w:w="4792"/>
+        <w:tblW w:type="pct" w:w="4375"/>
         <w:tblLook w:firstRow="1" w:lastRow="0" w:firstColumn="0" w:lastColumn="0" w:noHBand="0" w:noVBand="0" w:val="0020"/>
         <w:tblCaption w:val="Top implementing partners by beneficiaries reached in 2022 (Q1 &amp; Q2)"/>
       </w:tblPr>
       <w:tblGrid>
         <w:gridCol w:w="1210"/>
-        <w:gridCol w:w="1210"/>
-        <w:gridCol w:w="1320"/>
-        <w:gridCol w:w="1210"/>
-        <w:gridCol w:w="1320"/>
+        <w:gridCol w:w="1100"/>
+        <w:gridCol w:w="1100"/>
+        <w:gridCol w:w="1100"/>
+        <w:gridCol w:w="1100"/>
         <w:gridCol w:w="1320"/>
       </w:tblGrid>
       <w:tr>
@@ -9667,43 +9669,43 @@
               <w:jc w:val="left"/>
             </w:pPr>
             <w:r>
-              <w:t xml:space="preserve">ben_2021</w:t>
-            </w:r>
-          </w:p>
-        </w:tc>
-        <w:tc>
-          <w:tcPr/>
-          <w:p>
-            <w:pPr>
-              <w:pStyle w:val="Compact"/>
-              <w:jc w:val="left"/>
-            </w:pPr>
-            <w:r>
-              <w:t xml:space="preserve">rank_2021</w:t>
-            </w:r>
-          </w:p>
-        </w:tc>
-        <w:tc>
-          <w:tcPr/>
-          <w:p>
-            <w:pPr>
-              <w:pStyle w:val="Compact"/>
-              <w:jc w:val="left"/>
-            </w:pPr>
-            <w:r>
-              <w:t xml:space="preserve">ben_2022</w:t>
-            </w:r>
-          </w:p>
-        </w:tc>
-        <w:tc>
-          <w:tcPr/>
-          <w:p>
-            <w:pPr>
-              <w:pStyle w:val="Compact"/>
-              <w:jc w:val="left"/>
-            </w:pPr>
-            <w:r>
-              <w:t xml:space="preserve">rank_2022</w:t>
+              <w:t xml:space="preserve">ben_q1</w:t>
+            </w:r>
+          </w:p>
+        </w:tc>
+        <w:tc>
+          <w:tcPr/>
+          <w:p>
+            <w:pPr>
+              <w:pStyle w:val="Compact"/>
+              <w:jc w:val="left"/>
+            </w:pPr>
+            <w:r>
+              <w:t xml:space="preserve">rank_q1</w:t>
+            </w:r>
+          </w:p>
+        </w:tc>
+        <w:tc>
+          <w:tcPr/>
+          <w:p>
+            <w:pPr>
+              <w:pStyle w:val="Compact"/>
+              <w:jc w:val="left"/>
+            </w:pPr>
+            <w:r>
+              <w:t xml:space="preserve">ben_q2</w:t>
+            </w:r>
+          </w:p>
+        </w:tc>
+        <w:tc>
+          <w:tcPr/>
+          <w:p>
+            <w:pPr>
+              <w:pStyle w:val="Compact"/>
+              <w:jc w:val="left"/>
+            </w:pPr>
+            <w:r>
+              <w:t xml:space="preserve">rank_q2</w:t>
             </w:r>
           </w:p>
         </w:tc>
@@ -9741,21 +9743,18 @@
               <w:jc w:val="left"/>
             </w:pPr>
             <w:r>
-              <w:t xml:space="preserve">565,398</w:t>
-            </w:r>
-          </w:p>
-        </w:tc>
-        <w:tc>
-          <w:tcPr/>
-          <w:p>
-            <w:pPr>
-              <w:pStyle w:val="SourceCode"/>
-              <w:jc w:val="left"/>
-            </w:pPr>
-            <w:r>
-              <w:rPr>
-                <w:rStyle w:val="VerbatimChar"/>
-              </w:rPr>
+              <w:t xml:space="preserve">380,478</w:t>
+            </w:r>
+          </w:p>
+        </w:tc>
+        <w:tc>
+          <w:tcPr/>
+          <w:p>
+            <w:pPr>
+              <w:pStyle w:val="Compact"/>
+              <w:jc w:val="left"/>
+            </w:pPr>
+            <w:r>
               <w:t xml:space="preserve">1</w:t>
             </w:r>
           </w:p>
@@ -9768,21 +9767,536 @@
               <w:jc w:val="left"/>
             </w:pPr>
             <w:r>
+              <w:t xml:space="preserve">4,502</w:t>
+            </w:r>
+          </w:p>
+        </w:tc>
+        <w:tc>
+          <w:tcPr/>
+          <w:p>
+            <w:pPr>
+              <w:pStyle w:val="Compact"/>
+              <w:jc w:val="left"/>
+            </w:pPr>
+            <w:r>
+              <w:t xml:space="preserve">25</w:t>
+            </w:r>
+          </w:p>
+        </w:tc>
+        <w:tc>
+          <w:tcPr/>
+          <w:p>
+            <w:pPr>
+              <w:pStyle w:val="Compact"/>
+              <w:jc w:val="left"/>
+            </w:pPr>
+            <w:r>
               <w:t xml:space="preserve">384,980</w:t>
             </w:r>
           </w:p>
         </w:tc>
-        <w:tc>
-          <w:tcPr/>
-          <w:p>
-            <w:pPr>
-              <w:pStyle w:val="SourceCode"/>
-              <w:jc w:val="left"/>
-            </w:pPr>
-            <w:r>
-              <w:rPr>
-                <w:rStyle w:val="VerbatimChar"/>
-              </w:rPr>
+      </w:tr>
+      <w:tr>
+        <w:tc>
+          <w:tcPr/>
+          <w:p>
+            <w:pPr>
+              <w:pStyle w:val="Compact"/>
+              <w:jc w:val="left"/>
+            </w:pPr>
+            <w:r>
+              <w:t xml:space="preserve">org_5722</w:t>
+            </w:r>
+          </w:p>
+        </w:tc>
+        <w:tc>
+          <w:tcPr/>
+          <w:p>
+            <w:pPr>
+              <w:pStyle w:val="Compact"/>
+              <w:jc w:val="left"/>
+            </w:pPr>
+            <w:r>
+              <w:t xml:space="preserve">207,512</w:t>
+            </w:r>
+          </w:p>
+        </w:tc>
+        <w:tc>
+          <w:tcPr/>
+          <w:p>
+            <w:pPr>
+              <w:pStyle w:val="Compact"/>
+              <w:jc w:val="left"/>
+            </w:pPr>
+            <w:r>
+              <w:t xml:space="preserve">2</w:t>
+            </w:r>
+          </w:p>
+        </w:tc>
+        <w:tc>
+          <w:tcPr/>
+          <w:p>
+            <w:pPr>
+              <w:pStyle w:val="Compact"/>
+              <w:jc w:val="left"/>
+            </w:pPr>
+            <w:r>
+              <w:t xml:space="preserve">77,743</w:t>
+            </w:r>
+          </w:p>
+        </w:tc>
+        <w:tc>
+          <w:tcPr/>
+          <w:p>
+            <w:pPr>
+              <w:pStyle w:val="Compact"/>
+              <w:jc w:val="left"/>
+            </w:pPr>
+            <w:r>
+              <w:t xml:space="preserve">5</w:t>
+            </w:r>
+          </w:p>
+        </w:tc>
+        <w:tc>
+          <w:tcPr/>
+          <w:p>
+            <w:pPr>
+              <w:pStyle w:val="Compact"/>
+              <w:jc w:val="left"/>
+            </w:pPr>
+            <w:r>
+              <w:t xml:space="preserve">285,255</w:t>
+            </w:r>
+          </w:p>
+        </w:tc>
+      </w:tr>
+      <w:tr>
+        <w:tc>
+          <w:tcPr/>
+          <w:p>
+            <w:pPr>
+              <w:pStyle w:val="Compact"/>
+              <w:jc w:val="left"/>
+            </w:pPr>
+            <w:r>
+              <w:t xml:space="preserve">org_9693</w:t>
+            </w:r>
+          </w:p>
+        </w:tc>
+        <w:tc>
+          <w:tcPr/>
+          <w:p>
+            <w:pPr>
+              <w:pStyle w:val="Compact"/>
+              <w:jc w:val="left"/>
+            </w:pPr>
+            <w:r>
+              <w:t xml:space="preserve">122,397</w:t>
+            </w:r>
+          </w:p>
+        </w:tc>
+        <w:tc>
+          <w:tcPr/>
+          <w:p>
+            <w:pPr>
+              <w:pStyle w:val="Compact"/>
+              <w:jc w:val="left"/>
+            </w:pPr>
+            <w:r>
+              <w:t xml:space="preserve">6</w:t>
+            </w:r>
+          </w:p>
+        </w:tc>
+        <w:tc>
+          <w:tcPr/>
+          <w:p>
+            <w:pPr>
+              <w:pStyle w:val="Compact"/>
+              <w:jc w:val="left"/>
+            </w:pPr>
+            <w:r>
+              <w:t xml:space="preserve">78,569</w:t>
+            </w:r>
+          </w:p>
+        </w:tc>
+        <w:tc>
+          <w:tcPr/>
+          <w:p>
+            <w:pPr>
+              <w:pStyle w:val="Compact"/>
+              <w:jc w:val="left"/>
+            </w:pPr>
+            <w:r>
+              <w:t xml:space="preserve">4</w:t>
+            </w:r>
+          </w:p>
+        </w:tc>
+        <w:tc>
+          <w:tcPr/>
+          <w:p>
+            <w:pPr>
+              <w:pStyle w:val="Compact"/>
+              <w:jc w:val="left"/>
+            </w:pPr>
+            <w:r>
+              <w:t xml:space="preserve">200,966</w:t>
+            </w:r>
+          </w:p>
+        </w:tc>
+      </w:tr>
+      <w:tr>
+        <w:tc>
+          <w:tcPr/>
+          <w:p>
+            <w:pPr>
+              <w:pStyle w:val="Compact"/>
+              <w:jc w:val="left"/>
+            </w:pPr>
+            <w:r>
+              <w:t xml:space="preserve">org_4933</w:t>
+            </w:r>
+          </w:p>
+        </w:tc>
+        <w:tc>
+          <w:tcPr/>
+          <w:p>
+            <w:pPr>
+              <w:pStyle w:val="Compact"/>
+              <w:jc w:val="left"/>
+            </w:pPr>
+            <w:r>
+              <w:t xml:space="preserve">85,627</w:t>
+            </w:r>
+          </w:p>
+        </w:tc>
+        <w:tc>
+          <w:tcPr/>
+          <w:p>
+            <w:pPr>
+              <w:pStyle w:val="Compact"/>
+              <w:jc w:val="left"/>
+            </w:pPr>
+            <w:r>
+              <w:t xml:space="preserve">11</w:t>
+            </w:r>
+          </w:p>
+        </w:tc>
+        <w:tc>
+          <w:tcPr/>
+          <w:p>
+            <w:pPr>
+              <w:pStyle w:val="Compact"/>
+              <w:jc w:val="left"/>
+            </w:pPr>
+            <w:r>
+              <w:t xml:space="preserve">95,475</w:t>
+            </w:r>
+          </w:p>
+        </w:tc>
+        <w:tc>
+          <w:tcPr/>
+          <w:p>
+            <w:pPr>
+              <w:pStyle w:val="Compact"/>
+              <w:jc w:val="left"/>
+            </w:pPr>
+            <w:r>
+              <w:t xml:space="preserve">3</w:t>
+            </w:r>
+          </w:p>
+        </w:tc>
+        <w:tc>
+          <w:tcPr/>
+          <w:p>
+            <w:pPr>
+              <w:pStyle w:val="Compact"/>
+              <w:jc w:val="left"/>
+            </w:pPr>
+            <w:r>
+              <w:t xml:space="preserve">181,102</w:t>
+            </w:r>
+          </w:p>
+        </w:tc>
+      </w:tr>
+      <w:tr>
+        <w:tc>
+          <w:tcPr/>
+          <w:p>
+            <w:pPr>
+              <w:pStyle w:val="Compact"/>
+              <w:jc w:val="left"/>
+            </w:pPr>
+            <w:r>
+              <w:t xml:space="preserve">org_5440</w:t>
+            </w:r>
+          </w:p>
+        </w:tc>
+        <w:tc>
+          <w:tcPr/>
+          <w:p>
+            <w:pPr>
+              <w:pStyle w:val="Compact"/>
+              <w:jc w:val="left"/>
+            </w:pPr>
+            <w:r>
+              <w:t xml:space="preserve">116,142</w:t>
+            </w:r>
+          </w:p>
+        </w:tc>
+        <w:tc>
+          <w:tcPr/>
+          <w:p>
+            <w:pPr>
+              <w:pStyle w:val="Compact"/>
+              <w:jc w:val="left"/>
+            </w:pPr>
+            <w:r>
+              <w:t xml:space="preserve">7</w:t>
+            </w:r>
+          </w:p>
+        </w:tc>
+        <w:tc>
+          <w:tcPr/>
+          <w:p>
+            <w:pPr>
+              <w:pStyle w:val="Compact"/>
+              <w:jc w:val="left"/>
+            </w:pPr>
+            <w:r>
+              <w:t xml:space="preserve">52,944</w:t>
+            </w:r>
+          </w:p>
+        </w:tc>
+        <w:tc>
+          <w:tcPr/>
+          <w:p>
+            <w:pPr>
+              <w:pStyle w:val="Compact"/>
+              <w:jc w:val="left"/>
+            </w:pPr>
+            <w:r>
+              <w:t xml:space="preserve">10</w:t>
+            </w:r>
+          </w:p>
+        </w:tc>
+        <w:tc>
+          <w:tcPr/>
+          <w:p>
+            <w:pPr>
+              <w:pStyle w:val="Compact"/>
+              <w:jc w:val="left"/>
+            </w:pPr>
+            <w:r>
+              <w:t xml:space="preserve">169,086</w:t>
+            </w:r>
+          </w:p>
+        </w:tc>
+      </w:tr>
+      <w:tr>
+        <w:tc>
+          <w:tcPr/>
+          <w:p>
+            <w:pPr>
+              <w:pStyle w:val="Compact"/>
+              <w:jc w:val="left"/>
+            </w:pPr>
+            <w:r>
+              <w:t xml:space="preserve">org_6827</w:t>
+            </w:r>
+          </w:p>
+        </w:tc>
+        <w:tc>
+          <w:tcPr/>
+          <w:p>
+            <w:pPr>
+              <w:pStyle w:val="Compact"/>
+              <w:jc w:val="left"/>
+            </w:pPr>
+            <w:r>
+              <w:t xml:space="preserve">159,724</w:t>
+            </w:r>
+          </w:p>
+        </w:tc>
+        <w:tc>
+          <w:tcPr/>
+          <w:p>
+            <w:pPr>
+              <w:pStyle w:val="Compact"/>
+              <w:jc w:val="left"/>
+            </w:pPr>
+            <w:r>
+              <w:t xml:space="preserve">3</w:t>
+            </w:r>
+          </w:p>
+        </w:tc>
+        <w:tc>
+          <w:tcPr/>
+          <w:p>
+            <w:pPr>
+              <w:pStyle w:val="Compact"/>
+              <w:jc w:val="left"/>
+            </w:pPr>
+            <w:r>
+              <w:t xml:space="preserve">NA</w:t>
+            </w:r>
+          </w:p>
+        </w:tc>
+        <w:tc>
+          <w:tcPr/>
+          <w:p>
+            <w:pPr>
+              <w:pStyle w:val="Compact"/>
+              <w:jc w:val="left"/>
+            </w:pPr>
+            <w:r>
+              <w:t xml:space="preserve">NA</w:t>
+            </w:r>
+          </w:p>
+        </w:tc>
+        <w:tc>
+          <w:tcPr/>
+          <w:p>
+            <w:pPr>
+              <w:pStyle w:val="Compact"/>
+              <w:jc w:val="left"/>
+            </w:pPr>
+            <w:r>
+              <w:t xml:space="preserve">159,724</w:t>
+            </w:r>
+          </w:p>
+        </w:tc>
+      </w:tr>
+      <w:tr>
+        <w:tc>
+          <w:tcPr/>
+          <w:p>
+            <w:pPr>
+              <w:pStyle w:val="Compact"/>
+              <w:jc w:val="left"/>
+            </w:pPr>
+            <w:r>
+              <w:t xml:space="preserve">org_1206</w:t>
+            </w:r>
+          </w:p>
+        </w:tc>
+        <w:tc>
+          <w:tcPr/>
+          <w:p>
+            <w:pPr>
+              <w:pStyle w:val="Compact"/>
+              <w:jc w:val="left"/>
+            </w:pPr>
+            <w:r>
+              <w:t xml:space="preserve">156,433</w:t>
+            </w:r>
+          </w:p>
+        </w:tc>
+        <w:tc>
+          <w:tcPr/>
+          <w:p>
+            <w:pPr>
+              <w:pStyle w:val="Compact"/>
+              <w:jc w:val="left"/>
+            </w:pPr>
+            <w:r>
+              <w:t xml:space="preserve">4</w:t>
+            </w:r>
+          </w:p>
+        </w:tc>
+        <w:tc>
+          <w:tcPr/>
+          <w:p>
+            <w:pPr>
+              <w:pStyle w:val="Compact"/>
+              <w:jc w:val="left"/>
+            </w:pPr>
+            <w:r>
+              <w:t xml:space="preserve">NA</w:t>
+            </w:r>
+          </w:p>
+        </w:tc>
+        <w:tc>
+          <w:tcPr/>
+          <w:p>
+            <w:pPr>
+              <w:pStyle w:val="Compact"/>
+              <w:jc w:val="left"/>
+            </w:pPr>
+            <w:r>
+              <w:t xml:space="preserve">NA</w:t>
+            </w:r>
+          </w:p>
+        </w:tc>
+        <w:tc>
+          <w:tcPr/>
+          <w:p>
+            <w:pPr>
+              <w:pStyle w:val="Compact"/>
+              <w:jc w:val="left"/>
+            </w:pPr>
+            <w:r>
+              <w:t xml:space="preserve">156,433</w:t>
+            </w:r>
+          </w:p>
+        </w:tc>
+      </w:tr>
+      <w:tr>
+        <w:tc>
+          <w:tcPr/>
+          <w:p>
+            <w:pPr>
+              <w:pStyle w:val="Compact"/>
+              <w:jc w:val="left"/>
+            </w:pPr>
+            <w:r>
+              <w:t xml:space="preserve">org_2690</w:t>
+            </w:r>
+          </w:p>
+        </w:tc>
+        <w:tc>
+          <w:tcPr/>
+          <w:p>
+            <w:pPr>
+              <w:pStyle w:val="Compact"/>
+              <w:jc w:val="left"/>
+            </w:pPr>
+            <w:r>
+              <w:t xml:space="preserve">24,753</w:t>
+            </w:r>
+          </w:p>
+        </w:tc>
+        <w:tc>
+          <w:tcPr/>
+          <w:p>
+            <w:pPr>
+              <w:pStyle w:val="Compact"/>
+              <w:jc w:val="left"/>
+            </w:pPr>
+            <w:r>
+              <w:t xml:space="preserve">16</w:t>
+            </w:r>
+          </w:p>
+        </w:tc>
+        <w:tc>
+          <w:tcPr/>
+          <w:p>
+            <w:pPr>
+              <w:pStyle w:val="Compact"/>
+              <w:jc w:val="left"/>
+            </w:pPr>
+            <w:r>
+              <w:t xml:space="preserve">124,142</w:t>
+            </w:r>
+          </w:p>
+        </w:tc>
+        <w:tc>
+          <w:tcPr/>
+          <w:p>
+            <w:pPr>
+              <w:pStyle w:val="Compact"/>
+              <w:jc w:val="left"/>
+            </w:pPr>
+            <w:r>
               <w:t xml:space="preserve">1</w:t>
             </w:r>
           </w:p>
@@ -9795,47 +10309,290 @@
               <w:jc w:val="left"/>
             </w:pPr>
             <w:r>
-              <w:t xml:space="preserve">950,378</w:t>
-            </w:r>
-          </w:p>
-        </w:tc>
-      </w:tr>
-      <w:tr>
-        <w:tc>
-          <w:tcPr/>
-          <w:p>
-            <w:pPr>
-              <w:pStyle w:val="Compact"/>
-              <w:jc w:val="left"/>
-            </w:pPr>
-            <w:r>
-              <w:t xml:space="preserve">org_5722</w:t>
-            </w:r>
-          </w:p>
-        </w:tc>
-        <w:tc>
-          <w:tcPr/>
-          <w:p>
-            <w:pPr>
-              <w:pStyle w:val="Compact"/>
-              <w:jc w:val="left"/>
-            </w:pPr>
-            <w:r>
-              <w:t xml:space="preserve">270,216</w:t>
-            </w:r>
-          </w:p>
-        </w:tc>
-        <w:tc>
-          <w:tcPr/>
-          <w:p>
-            <w:pPr>
-              <w:pStyle w:val="SourceCode"/>
-              <w:jc w:val="left"/>
-            </w:pPr>
-            <w:r>
-              <w:rPr>
-                <w:rStyle w:val="VerbatimChar"/>
-              </w:rPr>
+              <w:t xml:space="preserve">148,895</w:t>
+            </w:r>
+          </w:p>
+        </w:tc>
+      </w:tr>
+      <w:tr>
+        <w:tc>
+          <w:tcPr/>
+          <w:p>
+            <w:pPr>
+              <w:pStyle w:val="Compact"/>
+              <w:jc w:val="left"/>
+            </w:pPr>
+            <w:r>
+              <w:t xml:space="preserve">org_9566</w:t>
+            </w:r>
+          </w:p>
+        </w:tc>
+        <w:tc>
+          <w:tcPr/>
+          <w:p>
+            <w:pPr>
+              <w:pStyle w:val="Compact"/>
+              <w:jc w:val="left"/>
+            </w:pPr>
+            <w:r>
+              <w:t xml:space="preserve">89,365</w:t>
+            </w:r>
+          </w:p>
+        </w:tc>
+        <w:tc>
+          <w:tcPr/>
+          <w:p>
+            <w:pPr>
+              <w:pStyle w:val="Compact"/>
+              <w:jc w:val="left"/>
+            </w:pPr>
+            <w:r>
+              <w:t xml:space="preserve">10</w:t>
+            </w:r>
+          </w:p>
+        </w:tc>
+        <w:tc>
+          <w:tcPr/>
+          <w:p>
+            <w:pPr>
+              <w:pStyle w:val="Compact"/>
+              <w:jc w:val="left"/>
+            </w:pPr>
+            <w:r>
+              <w:t xml:space="preserve">57,723</w:t>
+            </w:r>
+          </w:p>
+        </w:tc>
+        <w:tc>
+          <w:tcPr/>
+          <w:p>
+            <w:pPr>
+              <w:pStyle w:val="Compact"/>
+              <w:jc w:val="left"/>
+            </w:pPr>
+            <w:r>
+              <w:t xml:space="preserve">9</w:t>
+            </w:r>
+          </w:p>
+        </w:tc>
+        <w:tc>
+          <w:tcPr/>
+          <w:p>
+            <w:pPr>
+              <w:pStyle w:val="Compact"/>
+              <w:jc w:val="left"/>
+            </w:pPr>
+            <w:r>
+              <w:t xml:space="preserve">147,088</w:t>
+            </w:r>
+          </w:p>
+        </w:tc>
+      </w:tr>
+      <w:tr>
+        <w:tc>
+          <w:tcPr/>
+          <w:p>
+            <w:pPr>
+              <w:pStyle w:val="Compact"/>
+              <w:jc w:val="left"/>
+            </w:pPr>
+            <w:r>
+              <w:t xml:space="preserve">org_3315</w:t>
+            </w:r>
+          </w:p>
+        </w:tc>
+        <w:tc>
+          <w:tcPr/>
+          <w:p>
+            <w:pPr>
+              <w:pStyle w:val="Compact"/>
+              <w:jc w:val="left"/>
+            </w:pPr>
+            <w:r>
+              <w:t xml:space="preserve">131,861</w:t>
+            </w:r>
+          </w:p>
+        </w:tc>
+        <w:tc>
+          <w:tcPr/>
+          <w:p>
+            <w:pPr>
+              <w:pStyle w:val="Compact"/>
+              <w:jc w:val="left"/>
+            </w:pPr>
+            <w:r>
+              <w:t xml:space="preserve">5</w:t>
+            </w:r>
+          </w:p>
+        </w:tc>
+        <w:tc>
+          <w:tcPr/>
+          <w:p>
+            <w:pPr>
+              <w:pStyle w:val="Compact"/>
+              <w:jc w:val="left"/>
+            </w:pPr>
+            <w:r>
+              <w:t xml:space="preserve">441</w:t>
+            </w:r>
+          </w:p>
+        </w:tc>
+        <w:tc>
+          <w:tcPr/>
+          <w:p>
+            <w:pPr>
+              <w:pStyle w:val="Compact"/>
+              <w:jc w:val="left"/>
+            </w:pPr>
+            <w:r>
+              <w:t xml:space="preserve">43</w:t>
+            </w:r>
+          </w:p>
+        </w:tc>
+        <w:tc>
+          <w:tcPr/>
+          <w:p>
+            <w:pPr>
+              <w:pStyle w:val="Compact"/>
+              <w:jc w:val="left"/>
+            </w:pPr>
+            <w:r>
+              <w:t xml:space="preserve">132,302</w:t>
+            </w:r>
+          </w:p>
+        </w:tc>
+      </w:tr>
+      <w:tr>
+        <w:tc>
+          <w:tcPr/>
+          <w:p>
+            <w:pPr>
+              <w:pStyle w:val="Compact"/>
+              <w:jc w:val="left"/>
+            </w:pPr>
+            <w:r>
+              <w:t xml:space="preserve">org_5677</w:t>
+            </w:r>
+          </w:p>
+        </w:tc>
+        <w:tc>
+          <w:tcPr/>
+          <w:p>
+            <w:pPr>
+              <w:pStyle w:val="Compact"/>
+              <w:jc w:val="left"/>
+            </w:pPr>
+            <w:r>
+              <w:t xml:space="preserve">95,835</w:t>
+            </w:r>
+          </w:p>
+        </w:tc>
+        <w:tc>
+          <w:tcPr/>
+          <w:p>
+            <w:pPr>
+              <w:pStyle w:val="Compact"/>
+              <w:jc w:val="left"/>
+            </w:pPr>
+            <w:r>
+              <w:t xml:space="preserve">9</w:t>
+            </w:r>
+          </w:p>
+        </w:tc>
+        <w:tc>
+          <w:tcPr/>
+          <w:p>
+            <w:pPr>
+              <w:pStyle w:val="Compact"/>
+              <w:jc w:val="left"/>
+            </w:pPr>
+            <w:r>
+              <w:t xml:space="preserve">23,473</w:t>
+            </w:r>
+          </w:p>
+        </w:tc>
+        <w:tc>
+          <w:tcPr/>
+          <w:p>
+            <w:pPr>
+              <w:pStyle w:val="Compact"/>
+              <w:jc w:val="left"/>
+            </w:pPr>
+            <w:r>
+              <w:t xml:space="preserve">13</w:t>
+            </w:r>
+          </w:p>
+        </w:tc>
+        <w:tc>
+          <w:tcPr/>
+          <w:p>
+            <w:pPr>
+              <w:pStyle w:val="Compact"/>
+              <w:jc w:val="left"/>
+            </w:pPr>
+            <w:r>
+              <w:t xml:space="preserve">119,308</w:t>
+            </w:r>
+          </w:p>
+        </w:tc>
+      </w:tr>
+      <w:tr>
+        <w:tc>
+          <w:tcPr/>
+          <w:p>
+            <w:pPr>
+              <w:pStyle w:val="Compact"/>
+              <w:jc w:val="left"/>
+            </w:pPr>
+            <w:r>
+              <w:t xml:space="preserve">org_6197</w:t>
+            </w:r>
+          </w:p>
+        </w:tc>
+        <w:tc>
+          <w:tcPr/>
+          <w:p>
+            <w:pPr>
+              <w:pStyle w:val="Compact"/>
+              <w:jc w:val="left"/>
+            </w:pPr>
+            <w:r>
+              <w:t xml:space="preserve">NA</w:t>
+            </w:r>
+          </w:p>
+        </w:tc>
+        <w:tc>
+          <w:tcPr/>
+          <w:p>
+            <w:pPr>
+              <w:pStyle w:val="Compact"/>
+              <w:jc w:val="left"/>
+            </w:pPr>
+            <w:r>
+              <w:t xml:space="preserve">NA</w:t>
+            </w:r>
+          </w:p>
+        </w:tc>
+        <w:tc>
+          <w:tcPr/>
+          <w:p>
+            <w:pPr>
+              <w:pStyle w:val="Compact"/>
+              <w:jc w:val="left"/>
+            </w:pPr>
+            <w:r>
+              <w:t xml:space="preserve">113,704</w:t>
+            </w:r>
+          </w:p>
+        </w:tc>
+        <w:tc>
+          <w:tcPr/>
+          <w:p>
+            <w:pPr>
+              <w:pStyle w:val="Compact"/>
+              <w:jc w:val="left"/>
+            </w:pPr>
+            <w:r>
               <w:t xml:space="preserve">2</w:t>
             </w:r>
           </w:p>
@@ -9848,465 +10605,118 @@
               <w:jc w:val="left"/>
             </w:pPr>
             <w:r>
-              <w:t xml:space="preserve">285,255</w:t>
-            </w:r>
-          </w:p>
-        </w:tc>
-        <w:tc>
-          <w:tcPr/>
-          <w:p>
-            <w:pPr>
-              <w:pStyle w:val="SourceCode"/>
-              <w:jc w:val="left"/>
-            </w:pPr>
-            <w:r>
-              <w:rPr>
-                <w:rStyle w:val="VerbatimChar"/>
-              </w:rPr>
-              <w:t xml:space="preserve">2</w:t>
-            </w:r>
-          </w:p>
-        </w:tc>
-        <w:tc>
-          <w:tcPr/>
-          <w:p>
-            <w:pPr>
-              <w:pStyle w:val="Compact"/>
-              <w:jc w:val="left"/>
-            </w:pPr>
-            <w:r>
-              <w:t xml:space="preserve">555,471</w:t>
-            </w:r>
-          </w:p>
-        </w:tc>
-      </w:tr>
-      <w:tr>
-        <w:tc>
-          <w:tcPr/>
-          <w:p>
-            <w:pPr>
-              <w:pStyle w:val="Compact"/>
-              <w:jc w:val="left"/>
-            </w:pPr>
-            <w:r>
-              <w:t xml:space="preserve">org_9693</w:t>
-            </w:r>
-          </w:p>
-        </w:tc>
-        <w:tc>
-          <w:tcPr/>
-          <w:p>
-            <w:pPr>
-              <w:pStyle w:val="Compact"/>
-              <w:jc w:val="left"/>
-            </w:pPr>
-            <w:r>
-              <w:t xml:space="preserve">12,094</w:t>
-            </w:r>
-          </w:p>
-        </w:tc>
-        <w:tc>
-          <w:tcPr/>
-          <w:p>
-            <w:pPr>
-              <w:pStyle w:val="Compact"/>
-              <w:jc w:val="left"/>
-            </w:pPr>
-            <w:r>
-              <w:t xml:space="preserve">24</w:t>
-            </w:r>
-          </w:p>
-        </w:tc>
-        <w:tc>
-          <w:tcPr/>
-          <w:p>
-            <w:pPr>
-              <w:pStyle w:val="Compact"/>
-              <w:jc w:val="left"/>
-            </w:pPr>
-            <w:r>
-              <w:t xml:space="preserve">200,966</w:t>
-            </w:r>
-          </w:p>
-        </w:tc>
-        <w:tc>
-          <w:tcPr/>
-          <w:p>
-            <w:pPr>
-              <w:pStyle w:val="SourceCode"/>
-              <w:jc w:val="left"/>
-            </w:pPr>
-            <w:r>
-              <w:rPr>
-                <w:rStyle w:val="VerbatimChar"/>
-              </w:rPr>
-              <w:t xml:space="preserve">3</w:t>
-            </w:r>
-          </w:p>
-        </w:tc>
-        <w:tc>
-          <w:tcPr/>
-          <w:p>
-            <w:pPr>
-              <w:pStyle w:val="Compact"/>
-              <w:jc w:val="left"/>
-            </w:pPr>
-            <w:r>
-              <w:t xml:space="preserve">213,060</w:t>
-            </w:r>
-          </w:p>
-        </w:tc>
-      </w:tr>
-      <w:tr>
-        <w:tc>
-          <w:tcPr/>
-          <w:p>
-            <w:pPr>
-              <w:pStyle w:val="Compact"/>
-              <w:jc w:val="left"/>
-            </w:pPr>
-            <w:r>
-              <w:t xml:space="preserve">org_4933</w:t>
-            </w:r>
-          </w:p>
-        </w:tc>
-        <w:tc>
-          <w:tcPr/>
-          <w:p>
-            <w:pPr>
-              <w:pStyle w:val="Compact"/>
-              <w:jc w:val="left"/>
-            </w:pPr>
-            <w:r>
-              <w:t xml:space="preserve">151,389</w:t>
-            </w:r>
-          </w:p>
-        </w:tc>
-        <w:tc>
-          <w:tcPr/>
-          <w:p>
-            <w:pPr>
-              <w:pStyle w:val="SourceCode"/>
-              <w:jc w:val="left"/>
-            </w:pPr>
-            <w:r>
-              <w:rPr>
-                <w:rStyle w:val="VerbatimChar"/>
-              </w:rPr>
-              <w:t xml:space="preserve">6</w:t>
-            </w:r>
-          </w:p>
-        </w:tc>
-        <w:tc>
-          <w:tcPr/>
-          <w:p>
-            <w:pPr>
-              <w:pStyle w:val="Compact"/>
-              <w:jc w:val="left"/>
-            </w:pPr>
-            <w:r>
-              <w:t xml:space="preserve">181,102</w:t>
-            </w:r>
-          </w:p>
-        </w:tc>
-        <w:tc>
-          <w:tcPr/>
-          <w:p>
-            <w:pPr>
-              <w:pStyle w:val="SourceCode"/>
-              <w:jc w:val="left"/>
-            </w:pPr>
-            <w:r>
-              <w:rPr>
-                <w:rStyle w:val="VerbatimChar"/>
-              </w:rPr>
-              <w:t xml:space="preserve">4</w:t>
-            </w:r>
-          </w:p>
-        </w:tc>
-        <w:tc>
-          <w:tcPr/>
-          <w:p>
-            <w:pPr>
-              <w:pStyle w:val="Compact"/>
-              <w:jc w:val="left"/>
-            </w:pPr>
-            <w:r>
-              <w:t xml:space="preserve">332,491</w:t>
-            </w:r>
-          </w:p>
-        </w:tc>
-      </w:tr>
-      <w:tr>
-        <w:tc>
-          <w:tcPr/>
-          <w:p>
-            <w:pPr>
-              <w:pStyle w:val="Compact"/>
-              <w:jc w:val="left"/>
-            </w:pPr>
-            <w:r>
-              <w:t xml:space="preserve">org_5440</w:t>
-            </w:r>
-          </w:p>
-        </w:tc>
-        <w:tc>
-          <w:tcPr/>
-          <w:p>
-            <w:pPr>
-              <w:pStyle w:val="Compact"/>
-              <w:jc w:val="left"/>
-            </w:pPr>
-            <w:r>
-              <w:t xml:space="preserve">11,567</w:t>
-            </w:r>
-          </w:p>
-        </w:tc>
-        <w:tc>
-          <w:tcPr/>
-          <w:p>
-            <w:pPr>
-              <w:pStyle w:val="Compact"/>
-              <w:jc w:val="left"/>
-            </w:pPr>
-            <w:r>
-              <w:t xml:space="preserve">25</w:t>
-            </w:r>
-          </w:p>
-        </w:tc>
-        <w:tc>
-          <w:tcPr/>
-          <w:p>
-            <w:pPr>
-              <w:pStyle w:val="Compact"/>
-              <w:jc w:val="left"/>
-            </w:pPr>
-            <w:r>
-              <w:t xml:space="preserve">169,086</w:t>
-            </w:r>
-          </w:p>
-        </w:tc>
-        <w:tc>
-          <w:tcPr/>
-          <w:p>
-            <w:pPr>
-              <w:pStyle w:val="SourceCode"/>
-              <w:jc w:val="left"/>
-            </w:pPr>
-            <w:r>
-              <w:rPr>
-                <w:rStyle w:val="VerbatimChar"/>
-              </w:rPr>
-              <w:t xml:space="preserve">5</w:t>
-            </w:r>
-          </w:p>
-        </w:tc>
-        <w:tc>
-          <w:tcPr/>
-          <w:p>
-            <w:pPr>
-              <w:pStyle w:val="Compact"/>
-              <w:jc w:val="left"/>
-            </w:pPr>
-            <w:r>
-              <w:t xml:space="preserve">180,653</w:t>
-            </w:r>
-          </w:p>
-        </w:tc>
-      </w:tr>
-      <w:tr>
-        <w:tc>
-          <w:tcPr/>
-          <w:p>
-            <w:pPr>
-              <w:pStyle w:val="Compact"/>
-              <w:jc w:val="left"/>
-            </w:pPr>
-            <w:r>
-              <w:t xml:space="preserve">org_6827</w:t>
-            </w:r>
-          </w:p>
-        </w:tc>
-        <w:tc>
-          <w:tcPr/>
-          <w:p>
-            <w:pPr>
-              <w:pStyle w:val="Compact"/>
-              <w:jc w:val="left"/>
-            </w:pPr>
-            <w:r>
-              <w:t xml:space="preserve">165,538</w:t>
-            </w:r>
-          </w:p>
-        </w:tc>
-        <w:tc>
-          <w:tcPr/>
-          <w:p>
-            <w:pPr>
-              <w:pStyle w:val="SourceCode"/>
-              <w:jc w:val="left"/>
-            </w:pPr>
-            <w:r>
-              <w:rPr>
-                <w:rStyle w:val="VerbatimChar"/>
-              </w:rPr>
-              <w:t xml:space="preserve">5</w:t>
-            </w:r>
-          </w:p>
-        </w:tc>
-        <w:tc>
-          <w:tcPr/>
-          <w:p>
-            <w:pPr>
-              <w:pStyle w:val="Compact"/>
-              <w:jc w:val="left"/>
-            </w:pPr>
-            <w:r>
-              <w:t xml:space="preserve">159,724</w:t>
-            </w:r>
-          </w:p>
-        </w:tc>
-        <w:tc>
-          <w:tcPr/>
-          <w:p>
-            <w:pPr>
-              <w:pStyle w:val="SourceCode"/>
-              <w:jc w:val="left"/>
-            </w:pPr>
-            <w:r>
-              <w:rPr>
-                <w:rStyle w:val="VerbatimChar"/>
-              </w:rPr>
-              <w:t xml:space="preserve">6</w:t>
-            </w:r>
-          </w:p>
-        </w:tc>
-        <w:tc>
-          <w:tcPr/>
-          <w:p>
-            <w:pPr>
-              <w:pStyle w:val="Compact"/>
-              <w:jc w:val="left"/>
-            </w:pPr>
-            <w:r>
-              <w:t xml:space="preserve">325,262</w:t>
-            </w:r>
-          </w:p>
-        </w:tc>
-      </w:tr>
-      <w:tr>
-        <w:tc>
-          <w:tcPr/>
-          <w:p>
-            <w:pPr>
-              <w:pStyle w:val="Compact"/>
-              <w:jc w:val="left"/>
-            </w:pPr>
-            <w:r>
-              <w:t xml:space="preserve">org_1206</w:t>
-            </w:r>
-          </w:p>
-        </w:tc>
-        <w:tc>
-          <w:tcPr/>
-          <w:p>
-            <w:pPr>
-              <w:pStyle w:val="Compact"/>
-              <w:jc w:val="left"/>
-            </w:pPr>
-            <w:r>
-              <w:t xml:space="preserve">33,442</w:t>
-            </w:r>
-          </w:p>
-        </w:tc>
-        <w:tc>
-          <w:tcPr/>
-          <w:p>
-            <w:pPr>
-              <w:pStyle w:val="Compact"/>
-              <w:jc w:val="left"/>
-            </w:pPr>
-            <w:r>
-              <w:t xml:space="preserve">20</w:t>
-            </w:r>
-          </w:p>
-        </w:tc>
-        <w:tc>
-          <w:tcPr/>
-          <w:p>
-            <w:pPr>
-              <w:pStyle w:val="Compact"/>
-              <w:jc w:val="left"/>
-            </w:pPr>
-            <w:r>
-              <w:t xml:space="preserve">156,433</w:t>
-            </w:r>
-          </w:p>
-        </w:tc>
-        <w:tc>
-          <w:tcPr/>
-          <w:p>
-            <w:pPr>
-              <w:pStyle w:val="SourceCode"/>
-              <w:jc w:val="left"/>
-            </w:pPr>
-            <w:r>
-              <w:rPr>
-                <w:rStyle w:val="VerbatimChar"/>
-              </w:rPr>
-              <w:t xml:space="preserve">7</w:t>
-            </w:r>
-          </w:p>
-        </w:tc>
-        <w:tc>
-          <w:tcPr/>
-          <w:p>
-            <w:pPr>
-              <w:pStyle w:val="Compact"/>
-              <w:jc w:val="left"/>
-            </w:pPr>
-            <w:r>
-              <w:t xml:space="preserve">189,875</w:t>
-            </w:r>
-          </w:p>
-        </w:tc>
-      </w:tr>
-      <w:tr>
-        <w:tc>
-          <w:tcPr/>
-          <w:p>
-            <w:pPr>
-              <w:pStyle w:val="Compact"/>
-              <w:jc w:val="left"/>
-            </w:pPr>
-            <w:r>
-              <w:t xml:space="preserve">org_2690</w:t>
-            </w:r>
-          </w:p>
-        </w:tc>
-        <w:tc>
-          <w:tcPr/>
-          <w:p>
-            <w:pPr>
-              <w:pStyle w:val="Compact"/>
-              <w:jc w:val="left"/>
-            </w:pPr>
-            <w:r>
-              <w:t xml:space="preserve">103,611</w:t>
-            </w:r>
-          </w:p>
-        </w:tc>
-        <w:tc>
-          <w:tcPr/>
-          <w:p>
-            <w:pPr>
-              <w:pStyle w:val="SourceCode"/>
-              <w:jc w:val="left"/>
-            </w:pPr>
-            <w:r>
-              <w:rPr>
-                <w:rStyle w:val="VerbatimChar"/>
-              </w:rPr>
+              <w:t xml:space="preserve">113,704</w:t>
+            </w:r>
+          </w:p>
+        </w:tc>
+      </w:tr>
+      <w:tr>
+        <w:tc>
+          <w:tcPr/>
+          <w:p>
+            <w:pPr>
+              <w:pStyle w:val="Compact"/>
+              <w:jc w:val="left"/>
+            </w:pPr>
+            <w:r>
+              <w:t xml:space="preserve">org_8004</w:t>
+            </w:r>
+          </w:p>
+        </w:tc>
+        <w:tc>
+          <w:tcPr/>
+          <w:p>
+            <w:pPr>
+              <w:pStyle w:val="Compact"/>
+              <w:jc w:val="left"/>
+            </w:pPr>
+            <w:r>
+              <w:t xml:space="preserve">69,918</w:t>
+            </w:r>
+          </w:p>
+        </w:tc>
+        <w:tc>
+          <w:tcPr/>
+          <w:p>
+            <w:pPr>
+              <w:pStyle w:val="Compact"/>
+              <w:jc w:val="left"/>
+            </w:pPr>
+            <w:r>
+              <w:t xml:space="preserve">12</w:t>
+            </w:r>
+          </w:p>
+        </w:tc>
+        <w:tc>
+          <w:tcPr/>
+          <w:p>
+            <w:pPr>
+              <w:pStyle w:val="Compact"/>
+              <w:jc w:val="left"/>
+            </w:pPr>
+            <w:r>
+              <w:t xml:space="preserve">40,490</w:t>
+            </w:r>
+          </w:p>
+        </w:tc>
+        <w:tc>
+          <w:tcPr/>
+          <w:p>
+            <w:pPr>
+              <w:pStyle w:val="Compact"/>
+              <w:jc w:val="left"/>
+            </w:pPr>
+            <w:r>
+              <w:t xml:space="preserve">11</w:t>
+            </w:r>
+          </w:p>
+        </w:tc>
+        <w:tc>
+          <w:tcPr/>
+          <w:p>
+            <w:pPr>
+              <w:pStyle w:val="Compact"/>
+              <w:jc w:val="left"/>
+            </w:pPr>
+            <w:r>
+              <w:t xml:space="preserve">110,408</w:t>
+            </w:r>
+          </w:p>
+        </w:tc>
+      </w:tr>
+      <w:tr>
+        <w:tc>
+          <w:tcPr/>
+          <w:p>
+            <w:pPr>
+              <w:pStyle w:val="Compact"/>
+              <w:jc w:val="left"/>
+            </w:pPr>
+            <w:r>
+              <w:t xml:space="preserve">org_6792</w:t>
+            </w:r>
+          </w:p>
+        </w:tc>
+        <w:tc>
+          <w:tcPr/>
+          <w:p>
+            <w:pPr>
+              <w:pStyle w:val="Compact"/>
+              <w:jc w:val="left"/>
+            </w:pPr>
+            <w:r>
+              <w:t xml:space="preserve">105,410</w:t>
+            </w:r>
+          </w:p>
+        </w:tc>
+        <w:tc>
+          <w:tcPr/>
+          <w:p>
+            <w:pPr>
+              <w:pStyle w:val="Compact"/>
+              <w:jc w:val="left"/>
+            </w:pPr>
+            <w:r>
               <w:t xml:space="preserve">8</w:t>
             </w:r>
           </w:p>
@@ -10319,21 +10729,92 @@
               <w:jc w:val="left"/>
             </w:pPr>
             <w:r>
-              <w:t xml:space="preserve">148,895</w:t>
-            </w:r>
-          </w:p>
-        </w:tc>
-        <w:tc>
-          <w:tcPr/>
-          <w:p>
-            <w:pPr>
-              <w:pStyle w:val="SourceCode"/>
-              <w:jc w:val="left"/>
-            </w:pPr>
-            <w:r>
-              <w:rPr>
-                <w:rStyle w:val="VerbatimChar"/>
-              </w:rPr>
+              <w:t xml:space="preserve">NA</w:t>
+            </w:r>
+          </w:p>
+        </w:tc>
+        <w:tc>
+          <w:tcPr/>
+          <w:p>
+            <w:pPr>
+              <w:pStyle w:val="Compact"/>
+              <w:jc w:val="left"/>
+            </w:pPr>
+            <w:r>
+              <w:t xml:space="preserve">NA</w:t>
+            </w:r>
+          </w:p>
+        </w:tc>
+        <w:tc>
+          <w:tcPr/>
+          <w:p>
+            <w:pPr>
+              <w:pStyle w:val="Compact"/>
+              <w:jc w:val="left"/>
+            </w:pPr>
+            <w:r>
+              <w:t xml:space="preserve">105,410</w:t>
+            </w:r>
+          </w:p>
+        </w:tc>
+      </w:tr>
+      <w:tr>
+        <w:tc>
+          <w:tcPr/>
+          <w:p>
+            <w:pPr>
+              <w:pStyle w:val="Compact"/>
+              <w:jc w:val="left"/>
+            </w:pPr>
+            <w:r>
+              <w:t xml:space="preserve">org_6130</w:t>
+            </w:r>
+          </w:p>
+        </w:tc>
+        <w:tc>
+          <w:tcPr/>
+          <w:p>
+            <w:pPr>
+              <w:pStyle w:val="Compact"/>
+              <w:jc w:val="left"/>
+            </w:pPr>
+            <w:r>
+              <w:t xml:space="preserve">35,385</w:t>
+            </w:r>
+          </w:p>
+        </w:tc>
+        <w:tc>
+          <w:tcPr/>
+          <w:p>
+            <w:pPr>
+              <w:pStyle w:val="Compact"/>
+              <w:jc w:val="left"/>
+            </w:pPr>
+            <w:r>
+              <w:t xml:space="preserve">15</w:t>
+            </w:r>
+          </w:p>
+        </w:tc>
+        <w:tc>
+          <w:tcPr/>
+          <w:p>
+            <w:pPr>
+              <w:pStyle w:val="Compact"/>
+              <w:jc w:val="left"/>
+            </w:pPr>
+            <w:r>
+              <w:t xml:space="preserve">61,280</w:t>
+            </w:r>
+          </w:p>
+        </w:tc>
+        <w:tc>
+          <w:tcPr/>
+          <w:p>
+            <w:pPr>
+              <w:pStyle w:val="Compact"/>
+              <w:jc w:val="left"/>
+            </w:pPr>
+            <w:r>
               <w:t xml:space="preserve">8</w:t>
             </w:r>
           </w:p>
@@ -10346,537 +10827,7 @@
               <w:jc w:val="left"/>
             </w:pPr>
             <w:r>
-              <w:t xml:space="preserve">252,506</w:t>
-            </w:r>
-          </w:p>
-        </w:tc>
-      </w:tr>
-      <w:tr>
-        <w:tc>
-          <w:tcPr/>
-          <w:p>
-            <w:pPr>
-              <w:pStyle w:val="Compact"/>
-              <w:jc w:val="left"/>
-            </w:pPr>
-            <w:r>
-              <w:t xml:space="preserve">org_9566</w:t>
-            </w:r>
-          </w:p>
-        </w:tc>
-        <w:tc>
-          <w:tcPr/>
-          <w:p>
-            <w:pPr>
-              <w:pStyle w:val="Compact"/>
-              <w:jc w:val="left"/>
-            </w:pPr>
-            <w:r>
-              <w:t xml:space="preserve">NA</w:t>
-            </w:r>
-          </w:p>
-        </w:tc>
-        <w:tc>
-          <w:tcPr/>
-          <w:p>
-            <w:pPr>
-              <w:pStyle w:val="Compact"/>
-              <w:jc w:val="left"/>
-            </w:pPr>
-            <w:r>
-              <w:t xml:space="preserve">NA</w:t>
-            </w:r>
-          </w:p>
-        </w:tc>
-        <w:tc>
-          <w:tcPr/>
-          <w:p>
-            <w:pPr>
-              <w:pStyle w:val="Compact"/>
-              <w:jc w:val="left"/>
-            </w:pPr>
-            <w:r>
-              <w:t xml:space="preserve">147,088</w:t>
-            </w:r>
-          </w:p>
-        </w:tc>
-        <w:tc>
-          <w:tcPr/>
-          <w:p>
-            <w:pPr>
-              <w:pStyle w:val="SourceCode"/>
-              <w:jc w:val="left"/>
-            </w:pPr>
-            <w:r>
-              <w:rPr>
-                <w:rStyle w:val="VerbatimChar"/>
-              </w:rPr>
-              <w:t xml:space="preserve">9</w:t>
-            </w:r>
-          </w:p>
-        </w:tc>
-        <w:tc>
-          <w:tcPr/>
-          <w:p>
-            <w:pPr>
-              <w:pStyle w:val="Compact"/>
-              <w:jc w:val="left"/>
-            </w:pPr>
-            <w:r>
-              <w:t xml:space="preserve">147,088</w:t>
-            </w:r>
-          </w:p>
-        </w:tc>
-      </w:tr>
-      <w:tr>
-        <w:tc>
-          <w:tcPr/>
-          <w:p>
-            <w:pPr>
-              <w:pStyle w:val="Compact"/>
-              <w:jc w:val="left"/>
-            </w:pPr>
-            <w:r>
-              <w:t xml:space="preserve">org_3315</w:t>
-            </w:r>
-          </w:p>
-        </w:tc>
-        <w:tc>
-          <w:tcPr/>
-          <w:p>
-            <w:pPr>
-              <w:pStyle w:val="Compact"/>
-              <w:jc w:val="left"/>
-            </w:pPr>
-            <w:r>
-              <w:t xml:space="preserve">196,245</w:t>
-            </w:r>
-          </w:p>
-        </w:tc>
-        <w:tc>
-          <w:tcPr/>
-          <w:p>
-            <w:pPr>
-              <w:pStyle w:val="SourceCode"/>
-              <w:jc w:val="left"/>
-            </w:pPr>
-            <w:r>
-              <w:rPr>
-                <w:rStyle w:val="VerbatimChar"/>
-              </w:rPr>
-              <w:t xml:space="preserve">3</w:t>
-            </w:r>
-          </w:p>
-        </w:tc>
-        <w:tc>
-          <w:tcPr/>
-          <w:p>
-            <w:pPr>
-              <w:pStyle w:val="Compact"/>
-              <w:jc w:val="left"/>
-            </w:pPr>
-            <w:r>
-              <w:t xml:space="preserve">132,302</w:t>
-            </w:r>
-          </w:p>
-        </w:tc>
-        <w:tc>
-          <w:tcPr/>
-          <w:p>
-            <w:pPr>
-              <w:pStyle w:val="Compact"/>
-              <w:jc w:val="left"/>
-            </w:pPr>
-            <w:r>
-              <w:t xml:space="preserve">10</w:t>
-            </w:r>
-          </w:p>
-        </w:tc>
-        <w:tc>
-          <w:tcPr/>
-          <w:p>
-            <w:pPr>
-              <w:pStyle w:val="Compact"/>
-              <w:jc w:val="left"/>
-            </w:pPr>
-            <w:r>
-              <w:t xml:space="preserve">328,547</w:t>
-            </w:r>
-          </w:p>
-        </w:tc>
-      </w:tr>
-      <w:tr>
-        <w:tc>
-          <w:tcPr/>
-          <w:p>
-            <w:pPr>
-              <w:pStyle w:val="Compact"/>
-              <w:jc w:val="left"/>
-            </w:pPr>
-            <w:r>
-              <w:t xml:space="preserve">org_5677</w:t>
-            </w:r>
-          </w:p>
-        </w:tc>
-        <w:tc>
-          <w:tcPr/>
-          <w:p>
-            <w:pPr>
-              <w:pStyle w:val="Compact"/>
-              <w:jc w:val="left"/>
-            </w:pPr>
-            <w:r>
-              <w:t xml:space="preserve">165,794</w:t>
-            </w:r>
-          </w:p>
-        </w:tc>
-        <w:tc>
-          <w:tcPr/>
-          <w:p>
-            <w:pPr>
-              <w:pStyle w:val="SourceCode"/>
-              <w:jc w:val="left"/>
-            </w:pPr>
-            <w:r>
-              <w:rPr>
-                <w:rStyle w:val="VerbatimChar"/>
-              </w:rPr>
-              <w:t xml:space="preserve">4</w:t>
-            </w:r>
-          </w:p>
-        </w:tc>
-        <w:tc>
-          <w:tcPr/>
-          <w:p>
-            <w:pPr>
-              <w:pStyle w:val="Compact"/>
-              <w:jc w:val="left"/>
-            </w:pPr>
-            <w:r>
-              <w:t xml:space="preserve">119,308</w:t>
-            </w:r>
-          </w:p>
-        </w:tc>
-        <w:tc>
-          <w:tcPr/>
-          <w:p>
-            <w:pPr>
-              <w:pStyle w:val="Compact"/>
-              <w:jc w:val="left"/>
-            </w:pPr>
-            <w:r>
-              <w:t xml:space="preserve">11</w:t>
-            </w:r>
-          </w:p>
-        </w:tc>
-        <w:tc>
-          <w:tcPr/>
-          <w:p>
-            <w:pPr>
-              <w:pStyle w:val="Compact"/>
-              <w:jc w:val="left"/>
-            </w:pPr>
-            <w:r>
-              <w:t xml:space="preserve">285,102</w:t>
-            </w:r>
-          </w:p>
-        </w:tc>
-      </w:tr>
-      <w:tr>
-        <w:tc>
-          <w:tcPr/>
-          <w:p>
-            <w:pPr>
-              <w:pStyle w:val="Compact"/>
-              <w:jc w:val="left"/>
-            </w:pPr>
-            <w:r>
-              <w:t xml:space="preserve">org_6197</w:t>
-            </w:r>
-          </w:p>
-        </w:tc>
-        <w:tc>
-          <w:tcPr/>
-          <w:p>
-            <w:pPr>
-              <w:pStyle w:val="Compact"/>
-              <w:jc w:val="left"/>
-            </w:pPr>
-            <w:r>
-              <w:t xml:space="preserve">9,233</w:t>
-            </w:r>
-          </w:p>
-        </w:tc>
-        <w:tc>
-          <w:tcPr/>
-          <w:p>
-            <w:pPr>
-              <w:pStyle w:val="Compact"/>
-              <w:jc w:val="left"/>
-            </w:pPr>
-            <w:r>
-              <w:t xml:space="preserve">26</w:t>
-            </w:r>
-          </w:p>
-        </w:tc>
-        <w:tc>
-          <w:tcPr/>
-          <w:p>
-            <w:pPr>
-              <w:pStyle w:val="Compact"/>
-              <w:jc w:val="left"/>
-            </w:pPr>
-            <w:r>
-              <w:t xml:space="preserve">113,704</w:t>
-            </w:r>
-          </w:p>
-        </w:tc>
-        <w:tc>
-          <w:tcPr/>
-          <w:p>
-            <w:pPr>
-              <w:pStyle w:val="Compact"/>
-              <w:jc w:val="left"/>
-            </w:pPr>
-            <w:r>
-              <w:t xml:space="preserve">12</w:t>
-            </w:r>
-          </w:p>
-        </w:tc>
-        <w:tc>
-          <w:tcPr/>
-          <w:p>
-            <w:pPr>
-              <w:pStyle w:val="Compact"/>
-              <w:jc w:val="left"/>
-            </w:pPr>
-            <w:r>
-              <w:t xml:space="preserve">122,937</w:t>
-            </w:r>
-          </w:p>
-        </w:tc>
-      </w:tr>
-      <w:tr>
-        <w:tc>
-          <w:tcPr/>
-          <w:p>
-            <w:pPr>
-              <w:pStyle w:val="Compact"/>
-              <w:jc w:val="left"/>
-            </w:pPr>
-            <w:r>
-              <w:t xml:space="preserve">org_8004</w:t>
-            </w:r>
-          </w:p>
-        </w:tc>
-        <w:tc>
-          <w:tcPr/>
-          <w:p>
-            <w:pPr>
-              <w:pStyle w:val="Compact"/>
-              <w:jc w:val="left"/>
-            </w:pPr>
-            <w:r>
-              <w:t xml:space="preserve">73,116</w:t>
-            </w:r>
-          </w:p>
-        </w:tc>
-        <w:tc>
-          <w:tcPr/>
-          <w:p>
-            <w:pPr>
-              <w:pStyle w:val="Compact"/>
-              <w:jc w:val="left"/>
-            </w:pPr>
-            <w:r>
-              <w:t xml:space="preserve">10</w:t>
-            </w:r>
-          </w:p>
-        </w:tc>
-        <w:tc>
-          <w:tcPr/>
-          <w:p>
-            <w:pPr>
-              <w:pStyle w:val="Compact"/>
-              <w:jc w:val="left"/>
-            </w:pPr>
-            <w:r>
-              <w:t xml:space="preserve">110,408</w:t>
-            </w:r>
-          </w:p>
-        </w:tc>
-        <w:tc>
-          <w:tcPr/>
-          <w:p>
-            <w:pPr>
-              <w:pStyle w:val="Compact"/>
-              <w:jc w:val="left"/>
-            </w:pPr>
-            <w:r>
-              <w:t xml:space="preserve">13</w:t>
-            </w:r>
-          </w:p>
-        </w:tc>
-        <w:tc>
-          <w:tcPr/>
-          <w:p>
-            <w:pPr>
-              <w:pStyle w:val="Compact"/>
-              <w:jc w:val="left"/>
-            </w:pPr>
-            <w:r>
-              <w:t xml:space="preserve">183,524</w:t>
-            </w:r>
-          </w:p>
-        </w:tc>
-      </w:tr>
-      <w:tr>
-        <w:tc>
-          <w:tcPr/>
-          <w:p>
-            <w:pPr>
-              <w:pStyle w:val="Compact"/>
-              <w:jc w:val="left"/>
-            </w:pPr>
-            <w:r>
-              <w:t xml:space="preserve">org_6792</w:t>
-            </w:r>
-          </w:p>
-        </w:tc>
-        <w:tc>
-          <w:tcPr/>
-          <w:p>
-            <w:pPr>
-              <w:pStyle w:val="Compact"/>
-              <w:jc w:val="left"/>
-            </w:pPr>
-            <w:r>
-              <w:t xml:space="preserve">132,464</w:t>
-            </w:r>
-          </w:p>
-        </w:tc>
-        <w:tc>
-          <w:tcPr/>
-          <w:p>
-            <w:pPr>
-              <w:pStyle w:val="SourceCode"/>
-              <w:jc w:val="left"/>
-            </w:pPr>
-            <w:r>
-              <w:rPr>
-                <w:rStyle w:val="VerbatimChar"/>
-              </w:rPr>
-              <w:t xml:space="preserve">7</w:t>
-            </w:r>
-          </w:p>
-        </w:tc>
-        <w:tc>
-          <w:tcPr/>
-          <w:p>
-            <w:pPr>
-              <w:pStyle w:val="Compact"/>
-              <w:jc w:val="left"/>
-            </w:pPr>
-            <w:r>
-              <w:t xml:space="preserve">105,410</w:t>
-            </w:r>
-          </w:p>
-        </w:tc>
-        <w:tc>
-          <w:tcPr/>
-          <w:p>
-            <w:pPr>
-              <w:pStyle w:val="Compact"/>
-              <w:jc w:val="left"/>
-            </w:pPr>
-            <w:r>
-              <w:t xml:space="preserve">14</w:t>
-            </w:r>
-          </w:p>
-        </w:tc>
-        <w:tc>
-          <w:tcPr/>
-          <w:p>
-            <w:pPr>
-              <w:pStyle w:val="Compact"/>
-              <w:jc w:val="left"/>
-            </w:pPr>
-            <w:r>
-              <w:t xml:space="preserve">237,874</w:t>
-            </w:r>
-          </w:p>
-        </w:tc>
-      </w:tr>
-      <w:tr>
-        <w:tc>
-          <w:tcPr/>
-          <w:p>
-            <w:pPr>
-              <w:pStyle w:val="Compact"/>
-              <w:jc w:val="left"/>
-            </w:pPr>
-            <w:r>
-              <w:t xml:space="preserve">org_6130</w:t>
-            </w:r>
-          </w:p>
-        </w:tc>
-        <w:tc>
-          <w:tcPr/>
-          <w:p>
-            <w:pPr>
-              <w:pStyle w:val="Compact"/>
-              <w:jc w:val="left"/>
-            </w:pPr>
-            <w:r>
-              <w:t xml:space="preserve">71,467</w:t>
-            </w:r>
-          </w:p>
-        </w:tc>
-        <w:tc>
-          <w:tcPr/>
-          <w:p>
-            <w:pPr>
-              <w:pStyle w:val="Compact"/>
-              <w:jc w:val="left"/>
-            </w:pPr>
-            <w:r>
-              <w:t xml:space="preserve">11</w:t>
-            </w:r>
-          </w:p>
-        </w:tc>
-        <w:tc>
-          <w:tcPr/>
-          <w:p>
-            <w:pPr>
-              <w:pStyle w:val="Compact"/>
-              <w:jc w:val="left"/>
-            </w:pPr>
-            <w:r>
-              <w:t xml:space="preserve">96,225</w:t>
-            </w:r>
-          </w:p>
-        </w:tc>
-        <w:tc>
-          <w:tcPr/>
-          <w:p>
-            <w:pPr>
-              <w:pStyle w:val="Compact"/>
-              <w:jc w:val="left"/>
-            </w:pPr>
-            <w:r>
-              <w:t xml:space="preserve">15</w:t>
-            </w:r>
-          </w:p>
-        </w:tc>
-        <w:tc>
-          <w:tcPr/>
-          <w:p>
-            <w:pPr>
-              <w:pStyle w:val="Compact"/>
-              <w:jc w:val="left"/>
-            </w:pPr>
-            <w:r>
-              <w:t xml:space="preserve">167,692</w:t>
+              <w:t xml:space="preserve">96,665</w:t>
             </w:r>
           </w:p>
         </w:tc>

</xml_diff>

<commit_message>
2.1 and 5.2 updated
</commit_message>
<xml_diff>
--- a/q2_word.docx
+++ b/q2_word.docx
@@ -108,7 +108,25 @@
         </w:p>
       </w:sdtContent>
     </w:sdt>
-    <w:bookmarkStart w:id="20" w:name="summary-of-achievements"/>
+    <w:p>
+      <w:pPr>
+        <w:pStyle w:val="FirstParagraph"/>
+      </w:pPr>
+      <w:hyperlink r:id="rId20">
+        <w:r>
+          <w:rPr>
+            <w:rStyle w:val="Hyperlink"/>
+          </w:rPr>
+          <w:t xml:space="preserve">Food Security Cluster Myanmar homepage</w:t>
+        </w:r>
+      </w:hyperlink>
+    </w:p>
+    <w:p>
+      <w:pPr>
+        <w:pStyle w:val="BodyText"/>
+      </w:pPr>
+    </w:p>
+    <w:bookmarkStart w:id="21" w:name="summary-of-achievements"/>
     <w:p>
       <w:pPr>
         <w:pStyle w:val="Heading2"/>
@@ -2450,8 +2468,8 @@
         <w:pStyle w:val="FirstParagraph"/>
       </w:pPr>
     </w:p>
-    <w:bookmarkEnd w:id="20"/>
-    <w:bookmarkStart w:id="39" w:name="geographies"/>
+    <w:bookmarkEnd w:id="21"/>
+    <w:bookmarkStart w:id="40" w:name="geographies"/>
     <w:p>
       <w:pPr>
         <w:pStyle w:val="Heading2"/>
@@ -2460,7 +2478,7 @@
         <w:t xml:space="preserve">1. Geographies</w:t>
       </w:r>
     </w:p>
-    <w:bookmarkStart w:id="24" w:name="states"/>
+    <w:bookmarkStart w:id="25" w:name="states"/>
     <w:p>
       <w:pPr>
         <w:pStyle w:val="Heading3"/>
@@ -2491,18 +2509,18 @@
           <wp:inline>
             <wp:extent cx="5334000" cy="3852333"/>
             <wp:effectExtent b="0" l="0" r="0" t="0"/>
-            <wp:docPr descr="" title="" id="22" name="Picture"/>
+            <wp:docPr descr="" title="" id="23" name="Picture"/>
             <a:graphic>
               <a:graphicData uri="http://schemas.openxmlformats.org/drawingml/2006/picture">
                 <pic:pic>
                   <pic:nvPicPr>
-                    <pic:cNvPr descr="q2_word_files/figure-docx/facet-state-quarter-1.png" id="23" name="Picture"/>
+                    <pic:cNvPr descr="q2_word_files/figure-docx/facet-state-quarter-1.png" id="24" name="Picture"/>
                     <pic:cNvPicPr>
                       <a:picLocks noChangeArrowheads="1" noChangeAspect="1"/>
                     </pic:cNvPicPr>
                   </pic:nvPicPr>
                   <pic:blipFill>
-                    <a:blip r:embed="rId21"/>
+                    <a:blip r:embed="rId22"/>
                     <a:stretch>
                       <a:fillRect/>
                     </a:stretch>
@@ -2547,8 +2565,8 @@
         <w:pStyle w:val="BodyText"/>
       </w:pPr>
     </w:p>
-    <w:bookmarkEnd w:id="24"/>
-    <w:bookmarkStart w:id="28" w:name="townships"/>
+    <w:bookmarkEnd w:id="25"/>
+    <w:bookmarkStart w:id="29" w:name="townships"/>
     <w:p>
       <w:pPr>
         <w:pStyle w:val="Heading3"/>
@@ -3839,18 +3857,18 @@
           <wp:inline>
             <wp:extent cx="5334000" cy="5334000"/>
             <wp:effectExtent b="0" l="0" r="0" t="0"/>
-            <wp:docPr descr="" title="" id="26" name="Picture"/>
+            <wp:docPr descr="" title="" id="27" name="Picture"/>
             <a:graphic>
               <a:graphicData uri="http://schemas.openxmlformats.org/drawingml/2006/picture">
                 <pic:pic>
                   <pic:nvPicPr>
-                    <pic:cNvPr descr="q2_word_files/figure-docx/maps-ben-quarter-1.png" id="27" name="Picture"/>
+                    <pic:cNvPr descr="q2_word_files/figure-docx/maps-ben-quarter-1.png" id="28" name="Picture"/>
                     <pic:cNvPicPr>
                       <a:picLocks noChangeArrowheads="1" noChangeAspect="1"/>
                     </pic:cNvPicPr>
                   </pic:nvPicPr>
                   <pic:blipFill>
-                    <a:blip r:embed="rId25"/>
+                    <a:blip r:embed="rId26"/>
                     <a:stretch>
                       <a:fillRect/>
                     </a:stretch>
@@ -3895,8 +3913,8 @@
         <w:pStyle w:val="BodyText"/>
       </w:pPr>
     </w:p>
-    <w:bookmarkEnd w:id="28"/>
-    <w:bookmarkStart w:id="38" w:name="locations"/>
+    <w:bookmarkEnd w:id="29"/>
+    <w:bookmarkStart w:id="39" w:name="locations"/>
     <w:p>
       <w:pPr>
         <w:pStyle w:val="Heading3"/>
@@ -3935,18 +3953,18 @@
           <wp:inline>
             <wp:extent cx="5334000" cy="2370666"/>
             <wp:effectExtent b="0" l="0" r="0" t="0"/>
-            <wp:docPr descr="" title="" id="30" name="Picture"/>
+            <wp:docPr descr="" title="" id="31" name="Picture"/>
             <a:graphic>
               <a:graphicData uri="http://schemas.openxmlformats.org/drawingml/2006/picture">
                 <pic:pic>
                   <pic:nvPicPr>
-                    <pic:cNvPr descr="q2_word_files/figure-docx/unnamed-chunk-1-1.png" id="31" name="Picture"/>
+                    <pic:cNvPr descr="q2_word_files/figure-docx/unnamed-chunk-1-1.png" id="32" name="Picture"/>
                     <pic:cNvPicPr>
                       <a:picLocks noChangeArrowheads="1" noChangeAspect="1"/>
                     </pic:cNvPicPr>
                   </pic:nvPicPr>
                   <pic:blipFill>
-                    <a:blip r:embed="rId29"/>
+                    <a:blip r:embed="rId30"/>
                     <a:stretch>
                       <a:fillRect/>
                     </a:stretch>
@@ -4000,18 +4018,18 @@
           <wp:inline>
             <wp:extent cx="5334000" cy="2370666"/>
             <wp:effectExtent b="0" l="0" r="0" t="0"/>
-            <wp:docPr descr="" title="" id="33" name="Picture"/>
+            <wp:docPr descr="" title="" id="34" name="Picture"/>
             <a:graphic>
               <a:graphicData uri="http://schemas.openxmlformats.org/drawingml/2006/picture">
                 <pic:pic>
                   <pic:nvPicPr>
-                    <pic:cNvPr descr="q2_word_files/figure-docx/histogram-parnters-location-1.png" id="34" name="Picture"/>
+                    <pic:cNvPr descr="q2_word_files/figure-docx/histogram-parnters-location-1.png" id="35" name="Picture"/>
                     <pic:cNvPicPr>
                       <a:picLocks noChangeArrowheads="1" noChangeAspect="1"/>
                     </pic:cNvPicPr>
                   </pic:nvPicPr>
                   <pic:blipFill>
-                    <a:blip r:embed="rId32"/>
+                    <a:blip r:embed="rId33"/>
                     <a:stretch>
                       <a:fillRect/>
                     </a:stretch>
@@ -4570,18 +4588,18 @@
           <wp:inline>
             <wp:extent cx="5334000" cy="2370666"/>
             <wp:effectExtent b="0" l="0" r="0" t="0"/>
-            <wp:docPr descr="" title="" id="36" name="Picture"/>
+            <wp:docPr descr="" title="" id="37" name="Picture"/>
             <a:graphic>
               <a:graphicData uri="http://schemas.openxmlformats.org/drawingml/2006/picture">
                 <pic:pic>
                   <pic:nvPicPr>
-                    <pic:cNvPr descr="q2_word_files/figure-docx/locations-partners-state-1.png" id="37" name="Picture"/>
+                    <pic:cNvPr descr="q2_word_files/figure-docx/locations-partners-state-1.png" id="38" name="Picture"/>
                     <pic:cNvPicPr>
                       <a:picLocks noChangeArrowheads="1" noChangeAspect="1"/>
                     </pic:cNvPicPr>
                   </pic:nvPicPr>
                   <pic:blipFill>
-                    <a:blip r:embed="rId35"/>
+                    <a:blip r:embed="rId36"/>
                     <a:stretch>
                       <a:fillRect/>
                     </a:stretch>
@@ -4613,9 +4631,9 @@
         <w:pStyle w:val="BodyText"/>
       </w:pPr>
     </w:p>
-    <w:bookmarkEnd w:id="38"/>
     <w:bookmarkEnd w:id="39"/>
-    <w:bookmarkStart w:id="58" w:name="activities"/>
+    <w:bookmarkEnd w:id="40"/>
+    <w:bookmarkStart w:id="59" w:name="activities"/>
     <w:p>
       <w:pPr>
         <w:pStyle w:val="Heading2"/>
@@ -4624,7 +4642,7 @@
         <w:t xml:space="preserve">2. Activities</w:t>
       </w:r>
     </w:p>
-    <w:bookmarkStart w:id="43" w:name="progress-by-activity"/>
+    <w:bookmarkStart w:id="44" w:name="progress-by-activity"/>
     <w:p>
       <w:pPr>
         <w:pStyle w:val="Heading3"/>
@@ -4650,18 +4668,18 @@
           <wp:inline>
             <wp:extent cx="5334000" cy="2370666"/>
             <wp:effectExtent b="0" l="0" r="0" t="0"/>
-            <wp:docPr descr="" title="" id="41" name="Picture"/>
+            <wp:docPr descr="" title="" id="42" name="Picture"/>
             <a:graphic>
               <a:graphicData uri="http://schemas.openxmlformats.org/drawingml/2006/picture">
                 <pic:pic>
                   <pic:nvPicPr>
-                    <pic:cNvPr descr="q2_word_files/figure-docx/progress-facet-lineplot-1.png" id="42" name="Picture"/>
+                    <pic:cNvPr descr="q2_word_files/figure-docx/progress-facet-lineplot-1.png" id="43" name="Picture"/>
                     <pic:cNvPicPr>
                       <a:picLocks noChangeArrowheads="1" noChangeAspect="1"/>
                     </pic:cNvPicPr>
                   </pic:nvPicPr>
                   <pic:blipFill>
-                    <a:blip r:embed="rId40"/>
+                    <a:blip r:embed="rId41"/>
                     <a:stretch>
                       <a:fillRect/>
                     </a:stretch>
@@ -4706,8 +4724,8 @@
         <w:pStyle w:val="BodyText"/>
       </w:pPr>
     </w:p>
-    <w:bookmarkEnd w:id="43"/>
-    <w:bookmarkStart w:id="50" w:name="agricultural-and-livelihoods-activities"/>
+    <w:bookmarkEnd w:id="44"/>
+    <w:bookmarkStart w:id="51" w:name="agricultural-and-livelihoods-activities"/>
     <w:p>
       <w:pPr>
         <w:pStyle w:val="Heading3"/>
@@ -4738,18 +4756,18 @@
           <wp:inline>
             <wp:extent cx="5334000" cy="2370666"/>
             <wp:effectExtent b="0" l="0" r="0" t="0"/>
-            <wp:docPr descr="" title="" id="45" name="Picture"/>
+            <wp:docPr descr="" title="" id="46" name="Picture"/>
             <a:graphic>
               <a:graphicData uri="http://schemas.openxmlformats.org/drawingml/2006/picture">
                 <pic:pic>
                   <pic:nvPicPr>
-                    <pic:cNvPr descr="q2_word_files/figure-docx/table-agricultural-activity-1.png" id="46" name="Picture"/>
+                    <pic:cNvPr descr="q2_word_files/figure-docx/table-agricultural-activity-1.png" id="47" name="Picture"/>
                     <pic:cNvPicPr>
                       <a:picLocks noChangeArrowheads="1" noChangeAspect="1"/>
                     </pic:cNvPicPr>
                   </pic:nvPicPr>
                   <pic:blipFill>
-                    <a:blip r:embed="rId44"/>
+                    <a:blip r:embed="rId45"/>
                     <a:stretch>
                       <a:fillRect/>
                     </a:stretch>
@@ -4803,18 +4821,18 @@
           <wp:inline>
             <wp:extent cx="5334000" cy="2370666"/>
             <wp:effectExtent b="0" l="0" r="0" t="0"/>
-            <wp:docPr descr="" title="" id="48" name="Picture"/>
+            <wp:docPr descr="" title="" id="49" name="Picture"/>
             <a:graphic>
               <a:graphicData uri="http://schemas.openxmlformats.org/drawingml/2006/picture">
                 <pic:pic>
                   <pic:nvPicPr>
-                    <pic:cNvPr descr="q2_word_files/figure-docx/barplot-facet-ag-activities-1.png" id="49" name="Picture"/>
+                    <pic:cNvPr descr="q2_word_files/figure-docx/barplot-facet-ag-activities-1.png" id="50" name="Picture"/>
                     <pic:cNvPicPr>
                       <a:picLocks noChangeArrowheads="1" noChangeAspect="1"/>
                     </pic:cNvPicPr>
                   </pic:nvPicPr>
                   <pic:blipFill>
-                    <a:blip r:embed="rId47"/>
+                    <a:blip r:embed="rId48"/>
                     <a:stretch>
                       <a:fillRect/>
                     </a:stretch>
@@ -4846,8 +4864,8 @@
         <w:pStyle w:val="BodyText"/>
       </w:pPr>
     </w:p>
-    <w:bookmarkEnd w:id="50"/>
-    <w:bookmarkStart w:id="57" w:name="delivery-modalities"/>
+    <w:bookmarkEnd w:id="51"/>
+    <w:bookmarkStart w:id="58" w:name="delivery-modalities"/>
     <w:p>
       <w:pPr>
         <w:pStyle w:val="Heading3"/>
@@ -5936,18 +5954,18 @@
           <wp:inline>
             <wp:extent cx="5334000" cy="2370666"/>
             <wp:effectExtent b="0" l="0" r="0" t="0"/>
-            <wp:docPr descr="" title="" id="52" name="Picture"/>
+            <wp:docPr descr="" title="" id="53" name="Picture"/>
             <a:graphic>
               <a:graphicData uri="http://schemas.openxmlformats.org/drawingml/2006/picture">
                 <pic:pic>
                   <pic:nvPicPr>
-                    <pic:cNvPr descr="q2_word_files/figure-docx/facet-ben-type-1.png" id="53" name="Picture"/>
+                    <pic:cNvPr descr="q2_word_files/figure-docx/facet-ben-type-1.png" id="54" name="Picture"/>
                     <pic:cNvPicPr>
                       <a:picLocks noChangeArrowheads="1" noChangeAspect="1"/>
                     </pic:cNvPicPr>
                   </pic:nvPicPr>
                   <pic:blipFill>
-                    <a:blip r:embed="rId51"/>
+                    <a:blip r:embed="rId52"/>
                     <a:stretch>
                       <a:fillRect/>
                     </a:stretch>
@@ -6001,18 +6019,18 @@
           <wp:inline>
             <wp:extent cx="5334000" cy="2370666"/>
             <wp:effectExtent b="0" l="0" r="0" t="0"/>
-            <wp:docPr descr="" title="" id="55" name="Picture"/>
+            <wp:docPr descr="" title="" id="56" name="Picture"/>
             <a:graphic>
               <a:graphicData uri="http://schemas.openxmlformats.org/drawingml/2006/picture">
                 <pic:pic>
                   <pic:nvPicPr>
-                    <pic:cNvPr descr="q2_word_files/figure-docx/delivery-modalities-stacked-bar-1.png" id="56" name="Picture"/>
+                    <pic:cNvPr descr="q2_word_files/figure-docx/delivery-modalities-stacked-bar-1.png" id="57" name="Picture"/>
                     <pic:cNvPicPr>
                       <a:picLocks noChangeArrowheads="1" noChangeAspect="1"/>
                     </pic:cNvPicPr>
                   </pic:nvPicPr>
                   <pic:blipFill>
-                    <a:blip r:embed="rId54"/>
+                    <a:blip r:embed="rId55"/>
                     <a:stretch>
                       <a:fillRect/>
                     </a:stretch>
@@ -6044,9 +6062,9 @@
         <w:pStyle w:val="BodyText"/>
       </w:pPr>
     </w:p>
-    <w:bookmarkEnd w:id="57"/>
     <w:bookmarkEnd w:id="58"/>
-    <w:bookmarkStart w:id="78" w:name="cash-based-programming"/>
+    <w:bookmarkEnd w:id="59"/>
+    <w:bookmarkStart w:id="79" w:name="cash-based-programming"/>
     <w:p>
       <w:pPr>
         <w:pStyle w:val="Heading2"/>
@@ -6055,7 +6073,7 @@
         <w:t xml:space="preserve">3. Cash-based programming</w:t>
       </w:r>
     </w:p>
-    <w:bookmarkStart w:id="62" w:name="usd-per-household"/>
+    <w:bookmarkStart w:id="63" w:name="usd-per-household"/>
     <w:p>
       <w:pPr>
         <w:pStyle w:val="Heading3"/>
@@ -6086,18 +6104,18 @@
           <wp:inline>
             <wp:extent cx="5334000" cy="2963333"/>
             <wp:effectExtent b="0" l="0" r="0" t="0"/>
-            <wp:docPr descr="" title="" id="60" name="Picture"/>
+            <wp:docPr descr="" title="" id="61" name="Picture"/>
             <a:graphic>
               <a:graphicData uri="http://schemas.openxmlformats.org/drawingml/2006/picture">
                 <pic:pic>
                   <pic:nvPicPr>
-                    <pic:cNvPr descr="q2_word_files/figure-docx/usd-hhd-bin-barplot-1.png" id="61" name="Picture"/>
+                    <pic:cNvPr descr="q2_word_files/figure-docx/usd-hhd-bin-barplot-1.png" id="62" name="Picture"/>
                     <pic:cNvPicPr>
                       <a:picLocks noChangeArrowheads="1" noChangeAspect="1"/>
                     </pic:cNvPicPr>
                   </pic:nvPicPr>
                   <pic:blipFill>
-                    <a:blip r:embed="rId59"/>
+                    <a:blip r:embed="rId60"/>
                     <a:stretch>
                       <a:fillRect/>
                     </a:stretch>
@@ -6129,8 +6147,8 @@
         <w:pStyle w:val="BodyText"/>
       </w:pPr>
     </w:p>
-    <w:bookmarkEnd w:id="62"/>
-    <w:bookmarkStart w:id="69" w:name="usd-per-person"/>
+    <w:bookmarkEnd w:id="63"/>
+    <w:bookmarkStart w:id="70" w:name="usd-per-person"/>
     <w:p>
       <w:pPr>
         <w:pStyle w:val="Heading3"/>
@@ -6161,18 +6179,18 @@
           <wp:inline>
             <wp:extent cx="5334000" cy="2370666"/>
             <wp:effectExtent b="0" l="0" r="0" t="0"/>
-            <wp:docPr descr="" title="" id="64" name="Picture"/>
+            <wp:docPr descr="" title="" id="65" name="Picture"/>
             <a:graphic>
               <a:graphicData uri="http://schemas.openxmlformats.org/drawingml/2006/picture">
                 <pic:pic>
                   <pic:nvPicPr>
-                    <pic:cNvPr descr="q2_word_files/figure-docx/boxplot-activity-usd-per-person-1.png" id="65" name="Picture"/>
+                    <pic:cNvPr descr="q2_word_files/figure-docx/boxplot-activity-usd-per-person-1.png" id="66" name="Picture"/>
                     <pic:cNvPicPr>
                       <a:picLocks noChangeArrowheads="1" noChangeAspect="1"/>
                     </pic:cNvPicPr>
                   </pic:nvPicPr>
                   <pic:blipFill>
-                    <a:blip r:embed="rId63"/>
+                    <a:blip r:embed="rId64"/>
                     <a:stretch>
                       <a:fillRect/>
                     </a:stretch>
@@ -6234,18 +6252,18 @@
           <wp:inline>
             <wp:extent cx="5334000" cy="3556000"/>
             <wp:effectExtent b="0" l="0" r="0" t="0"/>
-            <wp:docPr descr="" title="" id="67" name="Picture"/>
+            <wp:docPr descr="" title="" id="68" name="Picture"/>
             <a:graphic>
               <a:graphicData uri="http://schemas.openxmlformats.org/drawingml/2006/picture">
                 <pic:pic>
                   <pic:nvPicPr>
-                    <pic:cNvPr descr="q2_word_files/figure-docx/plotly-transfer-value-scatter-1.png" id="68" name="Picture"/>
+                    <pic:cNvPr descr="q2_word_files/figure-docx/plotly-transfer-value-scatter-1.png" id="69" name="Picture"/>
                     <pic:cNvPicPr>
                       <a:picLocks noChangeArrowheads="1" noChangeAspect="1"/>
                     </pic:cNvPicPr>
                   </pic:nvPicPr>
                   <pic:blipFill>
-                    <a:blip r:embed="rId66"/>
+                    <a:blip r:embed="rId67"/>
                     <a:stretch>
                       <a:fillRect/>
                     </a:stretch>
@@ -6290,8 +6308,8 @@
         <w:pStyle w:val="BodyText"/>
       </w:pPr>
     </w:p>
-    <w:bookmarkEnd w:id="69"/>
-    <w:bookmarkStart w:id="73" w:name="food-distributions"/>
+    <w:bookmarkEnd w:id="70"/>
+    <w:bookmarkStart w:id="74" w:name="food-distributions"/>
     <w:p>
       <w:pPr>
         <w:pStyle w:val="Heading3"/>
@@ -6309,18 +6327,18 @@
           <wp:inline>
             <wp:extent cx="5334000" cy="2370666"/>
             <wp:effectExtent b="0" l="0" r="0" t="0"/>
-            <wp:docPr descr="" title="" id="71" name="Picture"/>
+            <wp:docPr descr="" title="" id="72" name="Picture"/>
             <a:graphic>
               <a:graphicData uri="http://schemas.openxmlformats.org/drawingml/2006/picture">
                 <pic:pic>
                   <pic:nvPicPr>
-                    <pic:cNvPr descr="q2_word_files/figure-docx/plotly-food-dist-range-1.png" id="72" name="Picture"/>
+                    <pic:cNvPr descr="q2_word_files/figure-docx/plotly-food-dist-range-1.png" id="73" name="Picture"/>
                     <pic:cNvPicPr>
                       <a:picLocks noChangeArrowheads="1" noChangeAspect="1"/>
                     </pic:cNvPicPr>
                   </pic:nvPicPr>
                   <pic:blipFill>
-                    <a:blip r:embed="rId70"/>
+                    <a:blip r:embed="rId71"/>
                     <a:stretch>
                       <a:fillRect/>
                     </a:stretch>
@@ -7237,8 +7255,8 @@
         <w:pStyle w:val="BodyText"/>
       </w:pPr>
     </w:p>
-    <w:bookmarkEnd w:id="73"/>
-    <w:bookmarkStart w:id="77" w:name="implementing-partners"/>
+    <w:bookmarkEnd w:id="74"/>
+    <w:bookmarkStart w:id="78" w:name="implementing-partners"/>
     <w:p>
       <w:pPr>
         <w:pStyle w:val="Heading3"/>
@@ -7256,18 +7274,18 @@
           <wp:inline>
             <wp:extent cx="5334000" cy="3852333"/>
             <wp:effectExtent b="0" l="0" r="0" t="0"/>
-            <wp:docPr descr="" title="" id="75" name="Picture"/>
+            <wp:docPr descr="" title="" id="76" name="Picture"/>
             <a:graphic>
               <a:graphicData uri="http://schemas.openxmlformats.org/drawingml/2006/picture">
                 <pic:pic>
                   <pic:nvPicPr>
-                    <pic:cNvPr descr="q2_word_files/figure-docx/partner-cash-values-1.png" id="76" name="Picture"/>
+                    <pic:cNvPr descr="q2_word_files/figure-docx/partner-cash-values-1.png" id="77" name="Picture"/>
                     <pic:cNvPicPr>
                       <a:picLocks noChangeArrowheads="1" noChangeAspect="1"/>
                     </pic:cNvPicPr>
                   </pic:nvPicPr>
                   <pic:blipFill>
-                    <a:blip r:embed="rId74"/>
+                    <a:blip r:embed="rId75"/>
                     <a:stretch>
                       <a:fillRect/>
                     </a:stretch>
@@ -7299,9 +7317,9 @@
         <w:pStyle w:val="BodyText"/>
       </w:pPr>
     </w:p>
-    <w:bookmarkEnd w:id="77"/>
     <w:bookmarkEnd w:id="78"/>
-    <w:bookmarkStart w:id="91" w:name="beneficiaries"/>
+    <w:bookmarkEnd w:id="79"/>
+    <w:bookmarkStart w:id="92" w:name="beneficiaries"/>
     <w:p>
       <w:pPr>
         <w:pStyle w:val="Heading2"/>
@@ -7310,7 +7328,7 @@
         <w:t xml:space="preserve">4. Beneficiaries</w:t>
       </w:r>
     </w:p>
-    <w:bookmarkStart w:id="82" w:name="beneficiary-types"/>
+    <w:bookmarkStart w:id="83" w:name="beneficiary-types"/>
     <w:p>
       <w:pPr>
         <w:pStyle w:val="Heading3"/>
@@ -7341,18 +7359,18 @@
           <wp:inline>
             <wp:extent cx="5334000" cy="2370666"/>
             <wp:effectExtent b="0" l="0" r="0" t="0"/>
-            <wp:docPr descr="" title="" id="80" name="Picture"/>
+            <wp:docPr descr="" title="" id="81" name="Picture"/>
             <a:graphic>
               <a:graphicData uri="http://schemas.openxmlformats.org/drawingml/2006/picture">
                 <pic:pic>
                   <pic:nvPicPr>
-                    <pic:cNvPr descr="q2_word_files/figure-docx/unnamed-chunk-5-1.png" id="81" name="Picture"/>
+                    <pic:cNvPr descr="q2_word_files/figure-docx/unnamed-chunk-5-1.png" id="82" name="Picture"/>
                     <pic:cNvPicPr>
                       <a:picLocks noChangeArrowheads="1" noChangeAspect="1"/>
                     </pic:cNvPicPr>
                   </pic:nvPicPr>
                   <pic:blipFill>
-                    <a:blip r:embed="rId79"/>
+                    <a:blip r:embed="rId80"/>
                     <a:stretch>
                       <a:fillRect/>
                     </a:stretch>
@@ -7384,8 +7402,8 @@
         <w:pStyle w:val="BodyText"/>
       </w:pPr>
     </w:p>
-    <w:bookmarkEnd w:id="82"/>
-    <w:bookmarkStart w:id="83" w:name="evidence-of-food-insecurity-status"/>
+    <w:bookmarkEnd w:id="83"/>
+    <w:bookmarkStart w:id="84" w:name="evidence-of-food-insecurity-status"/>
     <w:p>
       <w:pPr>
         <w:pStyle w:val="Heading3"/>
@@ -8968,8 +8986,8 @@
         <w:pStyle w:val="BodyText"/>
       </w:pPr>
     </w:p>
-    <w:bookmarkEnd w:id="83"/>
-    <w:bookmarkStart w:id="90" w:name="beneficiary-disaggregation"/>
+    <w:bookmarkEnd w:id="84"/>
+    <w:bookmarkStart w:id="91" w:name="beneficiary-disaggregation"/>
     <w:p>
       <w:pPr>
         <w:pStyle w:val="Heading3"/>
@@ -9016,18 +9034,18 @@
           <wp:inline>
             <wp:extent cx="5334000" cy="2370666"/>
             <wp:effectExtent b="0" l="0" r="0" t="0"/>
-            <wp:docPr descr="" title="" id="85" name="Picture"/>
+            <wp:docPr descr="" title="" id="86" name="Picture"/>
             <a:graphic>
               <a:graphicData uri="http://schemas.openxmlformats.org/drawingml/2006/picture">
                 <pic:pic>
                   <pic:nvPicPr>
-                    <pic:cNvPr descr="q2_word_files/figure-docx/disagg-histogram-1.png" id="86" name="Picture"/>
+                    <pic:cNvPr descr="q2_word_files/figure-docx/disagg-histogram-1.png" id="87" name="Picture"/>
                     <pic:cNvPicPr>
                       <a:picLocks noChangeArrowheads="1" noChangeAspect="1"/>
                     </pic:cNvPicPr>
                   </pic:nvPicPr>
                   <pic:blipFill>
-                    <a:blip r:embed="rId84"/>
+                    <a:blip r:embed="rId85"/>
                     <a:stretch>
                       <a:fillRect/>
                     </a:stretch>
@@ -9081,18 +9099,18 @@
           <wp:inline>
             <wp:extent cx="5334000" cy="2370666"/>
             <wp:effectExtent b="0" l="0" r="0" t="0"/>
-            <wp:docPr descr="" title="" id="88" name="Picture"/>
+            <wp:docPr descr="" title="" id="89" name="Picture"/>
             <a:graphic>
               <a:graphicData uri="http://schemas.openxmlformats.org/drawingml/2006/picture">
                 <pic:pic>
                   <pic:nvPicPr>
-                    <pic:cNvPr descr="q2_word_files/figure-docx/barplot-disagg-1.png" id="89" name="Picture"/>
+                    <pic:cNvPr descr="q2_word_files/figure-docx/barplot-disagg-1.png" id="90" name="Picture"/>
                     <pic:cNvPicPr>
                       <a:picLocks noChangeArrowheads="1" noChangeAspect="1"/>
                     </pic:cNvPicPr>
                   </pic:nvPicPr>
                   <pic:blipFill>
-                    <a:blip r:embed="rId87"/>
+                    <a:blip r:embed="rId88"/>
                     <a:stretch>
                       <a:fillRect/>
                     </a:stretch>
@@ -9124,9 +9142,9 @@
         <w:pStyle w:val="BodyText"/>
       </w:pPr>
     </w:p>
-    <w:bookmarkEnd w:id="90"/>
     <w:bookmarkEnd w:id="91"/>
-    <w:bookmarkStart w:id="101" w:name="partners"/>
+    <w:bookmarkEnd w:id="92"/>
+    <w:bookmarkStart w:id="102" w:name="partners"/>
     <w:p>
       <w:pPr>
         <w:pStyle w:val="Heading2"/>
@@ -9135,7 +9153,7 @@
         <w:t xml:space="preserve">5. Partners</w:t>
       </w:r>
     </w:p>
-    <w:bookmarkStart w:id="95" w:name="implementing-partner"/>
+    <w:bookmarkStart w:id="96" w:name="implementing-partner"/>
     <w:p>
       <w:pPr>
         <w:pStyle w:val="Heading3"/>
@@ -9444,18 +9462,18 @@
           <wp:inline>
             <wp:extent cx="5334000" cy="2370666"/>
             <wp:effectExtent b="0" l="0" r="0" t="0"/>
-            <wp:docPr descr="" title="" id="93" name="Picture"/>
+            <wp:docPr descr="" title="" id="94" name="Picture"/>
             <a:graphic>
               <a:graphicData uri="http://schemas.openxmlformats.org/drawingml/2006/picture">
                 <pic:pic>
                   <pic:nvPicPr>
-                    <pic:cNvPr descr="q2_word_files/figure-docx/plotly-partner-scatter-1.png" id="94" name="Picture"/>
+                    <pic:cNvPr descr="q2_word_files/figure-docx/plotly-partner-scatter-1.png" id="95" name="Picture"/>
                     <pic:cNvPicPr>
                       <a:picLocks noChangeArrowheads="1" noChangeAspect="1"/>
                     </pic:cNvPicPr>
                   </pic:nvPicPr>
                   <pic:blipFill>
-                    <a:blip r:embed="rId92"/>
+                    <a:blip r:embed="rId93"/>
                     <a:stretch>
                       <a:fillRect/>
                     </a:stretch>
@@ -9487,8 +9505,8 @@
         <w:pStyle w:val="BodyText"/>
       </w:pPr>
     </w:p>
-    <w:bookmarkEnd w:id="95"/>
-    <w:bookmarkStart w:id="99" w:name="monthly-progress-by-partner"/>
+    <w:bookmarkEnd w:id="96"/>
+    <w:bookmarkStart w:id="100" w:name="monthly-progress-by-partner"/>
     <w:p>
       <w:pPr>
         <w:pStyle w:val="Heading3"/>
@@ -9519,18 +9537,18 @@
           <wp:inline>
             <wp:extent cx="5334000" cy="2370666"/>
             <wp:effectExtent b="0" l="0" r="0" t="0"/>
-            <wp:docPr descr="" title="" id="97" name="Picture"/>
+            <wp:docPr descr="" title="" id="98" name="Picture"/>
             <a:graphic>
               <a:graphicData uri="http://schemas.openxmlformats.org/drawingml/2006/picture">
                 <pic:pic>
                   <pic:nvPicPr>
-                    <pic:cNvPr descr="q2_word_files/figure-docx/partner-progress-facet-line-1.png" id="98" name="Picture"/>
+                    <pic:cNvPr descr="q2_word_files/figure-docx/partner-progress-facet-line-1.png" id="99" name="Picture"/>
                     <pic:cNvPicPr>
                       <a:picLocks noChangeArrowheads="1" noChangeAspect="1"/>
                     </pic:cNvPicPr>
                   </pic:nvPicPr>
                   <pic:blipFill>
-                    <a:blip r:embed="rId96"/>
+                    <a:blip r:embed="rId97"/>
                     <a:stretch>
                       <a:fillRect/>
                     </a:stretch>
@@ -10838,8 +10856,8 @@
         <w:pStyle w:val="BodyText"/>
       </w:pPr>
     </w:p>
-    <w:bookmarkEnd w:id="99"/>
-    <w:bookmarkStart w:id="100" w:name="donors"/>
+    <w:bookmarkEnd w:id="100"/>
+    <w:bookmarkStart w:id="101" w:name="donors"/>
     <w:p>
       <w:pPr>
         <w:pStyle w:val="Heading3"/>
@@ -13606,9 +13624,9 @@
         <w:pStyle w:val="BodyText"/>
       </w:pPr>
     </w:p>
-    <w:bookmarkEnd w:id="100"/>
     <w:bookmarkEnd w:id="101"/>
-    <w:bookmarkStart w:id="114" w:name="comparison-with-targets"/>
+    <w:bookmarkEnd w:id="102"/>
+    <w:bookmarkStart w:id="115" w:name="comparison-with-targets"/>
     <w:p>
       <w:pPr>
         <w:pStyle w:val="Heading2"/>
@@ -13617,7 +13635,7 @@
         <w:t xml:space="preserve">6. Comparison with targets</w:t>
       </w:r>
     </w:p>
-    <w:bookmarkStart w:id="105" w:name="reached-vs-target-by-township"/>
+    <w:bookmarkStart w:id="106" w:name="reached-vs-target-by-township"/>
     <w:p>
       <w:pPr>
         <w:pStyle w:val="Heading3"/>
@@ -13664,18 +13682,18 @@
           <wp:inline>
             <wp:extent cx="5334000" cy="2370666"/>
             <wp:effectExtent b="0" l="0" r="0" t="0"/>
-            <wp:docPr descr="" title="" id="103" name="Picture"/>
+            <wp:docPr descr="" title="" id="104" name="Picture"/>
             <a:graphic>
               <a:graphicData uri="http://schemas.openxmlformats.org/drawingml/2006/picture">
                 <pic:pic>
                   <pic:nvPicPr>
-                    <pic:cNvPr descr="q2_word_files/figure-docx/plotly-tsp-comparison-reached-target-1.png" id="104" name="Picture"/>
+                    <pic:cNvPr descr="q2_word_files/figure-docx/plotly-tsp-comparison-reached-target-1.png" id="105" name="Picture"/>
                     <pic:cNvPicPr>
                       <a:picLocks noChangeArrowheads="1" noChangeAspect="1"/>
                     </pic:cNvPicPr>
                   </pic:nvPicPr>
                   <pic:blipFill>
-                    <a:blip r:embed="rId102"/>
+                    <a:blip r:embed="rId103"/>
                     <a:stretch>
                       <a:fillRect/>
                     </a:stretch>
@@ -13707,8 +13725,8 @@
         <w:pStyle w:val="BodyText"/>
       </w:pPr>
     </w:p>
-    <w:bookmarkEnd w:id="105"/>
-    <w:bookmarkStart w:id="109" w:name="X23fc4e60bbd3e747283a2148b659c27cecb7307"/>
+    <w:bookmarkEnd w:id="106"/>
+    <w:bookmarkStart w:id="110" w:name="X23fc4e60bbd3e747283a2148b659c27cecb7307"/>
     <w:p>
       <w:pPr>
         <w:pStyle w:val="Heading3"/>
@@ -13726,18 +13744,18 @@
           <wp:inline>
             <wp:extent cx="5334000" cy="5334000"/>
             <wp:effectExtent b="0" l="0" r="0" t="0"/>
-            <wp:docPr descr="" title="" id="107" name="Picture"/>
+            <wp:docPr descr="" title="" id="108" name="Picture"/>
             <a:graphic>
               <a:graphicData uri="http://schemas.openxmlformats.org/drawingml/2006/picture">
                 <pic:pic>
                   <pic:nvPicPr>
-                    <pic:cNvPr descr="q2_word_files/figure-docx/maps-ben-target-1.png" id="108" name="Picture"/>
+                    <pic:cNvPr descr="q2_word_files/figure-docx/maps-ben-target-1.png" id="109" name="Picture"/>
                     <pic:cNvPicPr>
                       <a:picLocks noChangeArrowheads="1" noChangeAspect="1"/>
                     </pic:cNvPicPr>
                   </pic:nvPicPr>
                   <pic:blipFill>
-                    <a:blip r:embed="rId106"/>
+                    <a:blip r:embed="rId107"/>
                     <a:stretch>
                       <a:fillRect/>
                     </a:stretch>
@@ -13769,8 +13787,8 @@
         <w:pStyle w:val="BodyText"/>
       </w:pPr>
     </w:p>
-    <w:bookmarkEnd w:id="109"/>
-    <w:bookmarkStart w:id="113" w:name="interactive-reference-table"/>
+    <w:bookmarkEnd w:id="110"/>
+    <w:bookmarkStart w:id="114" w:name="interactive-reference-table"/>
     <w:p>
       <w:pPr>
         <w:pStyle w:val="Heading3"/>
@@ -13801,18 +13819,18 @@
           <wp:inline>
             <wp:extent cx="3810000" cy="2415540"/>
             <wp:effectExtent b="0" l="0" r="0" t="0"/>
-            <wp:docPr descr="" title="" id="111" name="Picture"/>
+            <wp:docPr descr="" title="" id="112" name="Picture"/>
             <a:graphic>
               <a:graphicData uri="http://schemas.openxmlformats.org/drawingml/2006/picture">
                 <pic:pic>
                   <pic:nvPicPr>
-                    <pic:cNvPr descr="q2_word_files/figure-docx/unnamed-chunk-11-1.png" id="112" name="Picture"/>
+                    <pic:cNvPr descr="q2_word_files/figure-docx/unnamed-chunk-11-1.png" id="113" name="Picture"/>
                     <pic:cNvPicPr>
                       <a:picLocks noChangeArrowheads="1" noChangeAspect="1"/>
                     </pic:cNvPicPr>
                   </pic:nvPicPr>
                   <pic:blipFill>
-                    <a:blip r:embed="rId110"/>
+                    <a:blip r:embed="rId111"/>
                     <a:stretch>
                       <a:fillRect/>
                     </a:stretch>
@@ -13839,8 +13857,8 @@
         </w:drawing>
       </w:r>
     </w:p>
-    <w:bookmarkEnd w:id="113"/>
     <w:bookmarkEnd w:id="114"/>
+    <w:bookmarkEnd w:id="115"/>
     <w:sectPr/>
   </w:body>
 </w:document>

</xml_diff>